<commit_message>
Harjoitus 4 initial commit
</commit_message>
<xml_diff>
--- a/opintopaivakirja.docx
+++ b/opintopaivakirja.docx
@@ -1316,6 +1316,9 @@
       <w:r>
         <w:t>.</w:t>
       </w:r>
+      <w:r>
+        <w:t xml:space="preserve"> 1. harjoituksen tulokset liitteenä.</w:t>
+      </w:r>
     </w:p>
     <w:p>
       <w:pPr>
@@ -1915,6 +1918,27 @@
       <w:proofErr w:type="spellEnd"/>
       <w:r>
         <w:t>, mutta en jaksa sitä enää lähteä vaihtamaan.</w:t>
+      </w:r>
+    </w:p>
+    <w:p>
+      <w:pPr>
+        <w:pStyle w:val="Otsikko2"/>
+      </w:pPr>
+      <w:r>
+        <w:t>Harjoitus 4</w:t>
+      </w:r>
+    </w:p>
+    <w:p>
+      <w:r>
+        <w:t xml:space="preserve">Edellisen perusteella lähdin luomaan uutta projektia, tällä kertaa jopa nimesin sen suunnilleen järkevästi. Projektin luonnin jälkeen ainoa mitä tarvitsi taas tehdä oli </w:t>
+      </w:r>
+      <w:proofErr w:type="spellStart"/>
+      <w:r>
+        <w:t>local.properties</w:t>
+      </w:r>
+      <w:proofErr w:type="spellEnd"/>
+      <w:r>
+        <w:t xml:space="preserve"> tiedoston luominen ja sen jälkeen projekti toimi emulaattorille asti. </w:t>
       </w:r>
       <w:bookmarkStart w:id="6" w:name="_GoBack"/>
       <w:bookmarkEnd w:id="6"/>
@@ -4974,7 +4998,7 @@
           <w:rPr>
             <w:noProof/>
           </w:rPr>
-          <w:t>8</w:t>
+          <w:t>3</w:t>
         </w:r>
         <w:r>
           <w:rPr>
@@ -5011,7 +5035,7 @@
         <v:path o:extrusionok="f" gradientshapeok="t" o:connecttype="rect"/>
         <o:lock v:ext="edit" aspectratio="t"/>
       </v:shapetype>
-      <v:shape id="_x0000_i1034" type="#_x0000_t75" alt="\mathbb{R}" style="width:10.5pt;height:10.5pt;visibility:visible" o:bullet="t">
+      <v:shape id="_x0000_i1041" type="#_x0000_t75" alt="\mathbb{R}" style="width:10.5pt;height:10.5pt;visibility:visible" o:bullet="t">
         <v:imagedata r:id="rId1" o:title="mathbb{R}"/>
       </v:shape>
     </w:pict>
@@ -10044,7 +10068,7 @@
 </file>
 
 <file path=customXml/itemProps1.xml><?xml version="1.0" encoding="utf-8"?>
-<ds:datastoreItem xmlns:ds="http://schemas.openxmlformats.org/officeDocument/2006/customXml" ds:itemID="{0E39FE57-EA4D-48BB-8AF2-5696CC4CF1E5}">
+<ds:datastoreItem xmlns:ds="http://schemas.openxmlformats.org/officeDocument/2006/customXml" ds:itemID="{F5E08BE4-544E-4579-8995-D45906F9835C}">
   <ds:schemaRefs>
     <ds:schemaRef ds:uri="http://schemas.openxmlformats.org/officeDocument/2006/bibliography"/>
   </ds:schemaRefs>

</xml_diff>

<commit_message>
Harjoitus 4, opintopäiväkirjan siistimistä
</commit_message>
<xml_diff>
--- a/opintopaivakirja.docx
+++ b/opintopaivakirja.docx
@@ -1933,26 +1933,663 @@
         <w:t xml:space="preserve">Edellisen perusteella lähdin luomaan uutta projektia, tällä kertaa jopa nimesin sen suunnilleen järkevästi. Projektin luonnin jälkeen ainoa mitä tarvitsi taas tehdä oli </w:t>
       </w:r>
       <w:proofErr w:type="spellStart"/>
+      <w:proofErr w:type="gramStart"/>
       <w:r>
         <w:t>local.properties</w:t>
       </w:r>
       <w:proofErr w:type="spellEnd"/>
+      <w:proofErr w:type="gramEnd"/>
       <w:r>
         <w:t xml:space="preserve"> tiedoston luominen ja sen jälkeen projekti toimi emulaattorille asti. </w:t>
       </w:r>
-      <w:bookmarkStart w:id="6" w:name="_GoBack"/>
-      <w:bookmarkEnd w:id="6"/>
     </w:p>
     <w:p>
+      <w:r>
+        <w:t xml:space="preserve">Ohjelmassa alkuun oleellisia tunnistettavia asioita olivat </w:t>
+      </w:r>
+      <w:proofErr w:type="spellStart"/>
+      <w:r>
+        <w:t>buttonit</w:t>
+      </w:r>
+      <w:proofErr w:type="spellEnd"/>
+      <w:r>
+        <w:t xml:space="preserve"> ja</w:t>
+      </w:r>
+      <w:r>
+        <w:t xml:space="preserve"> tekstikentät</w:t>
+      </w:r>
+      <w:r>
+        <w:t xml:space="preserve">. Lähdin tutustumaan </w:t>
+      </w:r>
+      <w:proofErr w:type="spellStart"/>
+      <w:r>
+        <w:t>React</w:t>
+      </w:r>
+      <w:proofErr w:type="spellEnd"/>
+      <w:r>
+        <w:t xml:space="preserve"> </w:t>
+      </w:r>
+      <w:proofErr w:type="spellStart"/>
+      <w:r>
+        <w:t>Nativen</w:t>
+      </w:r>
+      <w:proofErr w:type="spellEnd"/>
+      <w:r>
+        <w:t xml:space="preserve"> </w:t>
+      </w:r>
+      <w:proofErr w:type="spellStart"/>
+      <w:r>
+        <w:t>buttoniin</w:t>
+      </w:r>
+      <w:proofErr w:type="spellEnd"/>
+      <w:r>
+        <w:t xml:space="preserve">. </w:t>
+      </w:r>
+      <w:hyperlink r:id="rId15" w:history="1">
+        <w:r>
+          <w:rPr>
+            <w:rStyle w:val="Hyperlinkki"/>
+          </w:rPr>
+          <w:t>https://facebook.github.io/react-native/docs/button.html</w:t>
+        </w:r>
+      </w:hyperlink>
+    </w:p>
+    <w:p>
+      <w:r>
+        <w:lastRenderedPageBreak/>
+        <w:t xml:space="preserve">Napin lisääminen toimi hyvin </w:t>
+      </w:r>
+      <w:proofErr w:type="spellStart"/>
+      <w:r>
+        <w:t>ognelmitta</w:t>
+      </w:r>
+      <w:proofErr w:type="spellEnd"/>
+      <w:r>
+        <w:t xml:space="preserve">. Suorassa esimerkkinapissa ei ole toteutettu </w:t>
+      </w:r>
+      <w:proofErr w:type="spellStart"/>
+      <w:r>
+        <w:t>onPress</w:t>
+      </w:r>
+      <w:proofErr w:type="spellEnd"/>
+      <w:r>
+        <w:t xml:space="preserve"> </w:t>
+      </w:r>
+      <w:proofErr w:type="spellStart"/>
+      <w:r>
+        <w:t>eventtiä</w:t>
+      </w:r>
+      <w:proofErr w:type="spellEnd"/>
+      <w:r>
+        <w:t xml:space="preserve"> mistä tuli </w:t>
+      </w:r>
+      <w:proofErr w:type="spellStart"/>
+      <w:r>
+        <w:t>erroria</w:t>
+      </w:r>
+      <w:proofErr w:type="spellEnd"/>
+      <w:r>
+        <w:t xml:space="preserve">. Sen kuin toteutti tulostamaan yksinkertaisen </w:t>
+      </w:r>
+      <w:proofErr w:type="spellStart"/>
+      <w:r>
+        <w:t>console.login</w:t>
+      </w:r>
+      <w:proofErr w:type="spellEnd"/>
+      <w:r>
+        <w:t xml:space="preserve"> niin kääntyi nätisti. </w:t>
+      </w:r>
+      <w:proofErr w:type="spellStart"/>
+      <w:r>
+        <w:t>Console.login</w:t>
+      </w:r>
+      <w:proofErr w:type="spellEnd"/>
+      <w:r>
+        <w:t xml:space="preserve"> esiin saaminen tuottikin taas pari harmaata hiusta. Ympäristömuuttujiin ei ollut lisätty </w:t>
+      </w:r>
+      <w:proofErr w:type="spellStart"/>
+      <w:r>
+        <w:t>platform-toolseja</w:t>
+      </w:r>
+      <w:proofErr w:type="spellEnd"/>
+      <w:r>
+        <w:t xml:space="preserve"> ja </w:t>
+      </w:r>
+      <w:proofErr w:type="spellStart"/>
+      <w:r>
+        <w:t>adb</w:t>
+      </w:r>
+      <w:proofErr w:type="spellEnd"/>
+      <w:r>
+        <w:t xml:space="preserve"> sovellusta ei löytynyt suorilta. </w:t>
+      </w:r>
+      <w:proofErr w:type="spellStart"/>
+      <w:r>
+        <w:t>Kämmäsin</w:t>
+      </w:r>
+      <w:proofErr w:type="spellEnd"/>
+      <w:r>
+        <w:t xml:space="preserve"> ja en käynnistänyt </w:t>
+      </w:r>
+      <w:proofErr w:type="spellStart"/>
+      <w:r>
+        <w:t>Git</w:t>
+      </w:r>
+      <w:proofErr w:type="spellEnd"/>
+      <w:r>
+        <w:t xml:space="preserve"> </w:t>
+      </w:r>
+      <w:proofErr w:type="spellStart"/>
+      <w:r>
+        <w:t>Bashia</w:t>
+      </w:r>
+      <w:proofErr w:type="spellEnd"/>
+      <w:r>
+        <w:t xml:space="preserve"> uudelleen lisäyksen jälkeen ja se ei vaan ottanut toimiakseen. Tuhrasin siihen taas 15-30 minuuttia ylimääräistä. Nyt on painonappi joka tulostaa </w:t>
+      </w:r>
+      <w:proofErr w:type="spellStart"/>
+      <w:r>
+        <w:t>logiin</w:t>
+      </w:r>
+      <w:proofErr w:type="spellEnd"/>
+      <w:r>
+        <w:t xml:space="preserve"> ”</w:t>
+      </w:r>
+      <w:proofErr w:type="spellStart"/>
+      <w:r>
+        <w:t>Test</w:t>
+      </w:r>
+      <w:proofErr w:type="spellEnd"/>
+      <w:r>
+        <w:t>”.</w:t>
+      </w:r>
+    </w:p>
+    <w:p>
+      <w:r>
+        <w:t xml:space="preserve">Seuraava vaihe, </w:t>
+      </w:r>
+      <w:proofErr w:type="spellStart"/>
+      <w:r>
+        <w:t>TextInput</w:t>
+      </w:r>
+      <w:proofErr w:type="spellEnd"/>
+      <w:r>
+        <w:t xml:space="preserve">. </w:t>
+      </w:r>
+      <w:hyperlink r:id="rId16" w:history="1">
+        <w:r>
+          <w:rPr>
+            <w:rStyle w:val="Hyperlinkki"/>
+          </w:rPr>
+          <w:t>https://facebook.github.io/react-native/docs/textinput.html</w:t>
+        </w:r>
+      </w:hyperlink>
+      <w:r>
+        <w:br/>
+      </w:r>
+      <w:r>
+        <w:t xml:space="preserve">Tämän lisäys sujui ongelmitta. Huomasin tätä </w:t>
+      </w:r>
+      <w:proofErr w:type="gramStart"/>
+      <w:r>
+        <w:t>tehdessä</w:t>
+      </w:r>
+      <w:proofErr w:type="gramEnd"/>
+      <w:r>
+        <w:t xml:space="preserve"> että nyt ainoa input ottaa fokuksen ja RR ei </w:t>
+      </w:r>
+      <w:proofErr w:type="spellStart"/>
+      <w:r>
+        <w:t>refreshaakaan</w:t>
+      </w:r>
+      <w:proofErr w:type="spellEnd"/>
+      <w:r>
+        <w:t xml:space="preserve"> ohjelmaa ja ohjeet </w:t>
+      </w:r>
+      <w:proofErr w:type="spellStart"/>
+      <w:r>
+        <w:t>dev</w:t>
+      </w:r>
+      <w:proofErr w:type="spellEnd"/>
+      <w:r>
+        <w:t xml:space="preserve"> menun avaamiseen ei toimi. Googlaamalla selvisi, että </w:t>
+      </w:r>
+      <w:proofErr w:type="spellStart"/>
+      <w:r>
+        <w:t>ctrl+m</w:t>
+      </w:r>
+      <w:proofErr w:type="spellEnd"/>
+      <w:r>
+        <w:t xml:space="preserve"> avaa menun ja sieltä sai </w:t>
+      </w:r>
+      <w:proofErr w:type="spellStart"/>
+      <w:r>
+        <w:t>hot</w:t>
+      </w:r>
+      <w:proofErr w:type="spellEnd"/>
+      <w:r>
+        <w:t xml:space="preserve"> </w:t>
+      </w:r>
+      <w:proofErr w:type="spellStart"/>
+      <w:r>
+        <w:t>reloadin</w:t>
+      </w:r>
+      <w:proofErr w:type="spellEnd"/>
+      <w:r>
+        <w:t xml:space="preserve"> niin ei </w:t>
+      </w:r>
+      <w:proofErr w:type="spellStart"/>
+      <w:r>
+        <w:t>tarvi</w:t>
+      </w:r>
+      <w:proofErr w:type="spellEnd"/>
+      <w:r>
+        <w:t xml:space="preserve"> muutenkaan manuaalisesti </w:t>
+      </w:r>
+      <w:proofErr w:type="spellStart"/>
+      <w:r>
+        <w:t>refreshata</w:t>
+      </w:r>
+      <w:proofErr w:type="spellEnd"/>
+      <w:r>
+        <w:t xml:space="preserve"> muutosten jälkeen. Olin muuttanut, että painonappi nyt tulostaisi </w:t>
+      </w:r>
+      <w:proofErr w:type="spellStart"/>
+      <w:r>
+        <w:t>logiin</w:t>
+      </w:r>
+      <w:proofErr w:type="spellEnd"/>
+      <w:r>
+        <w:t xml:space="preserve"> tekstikentän sisältöä, mutta se </w:t>
+      </w:r>
+      <w:proofErr w:type="spellStart"/>
+      <w:r>
+        <w:t>crashaa</w:t>
+      </w:r>
+      <w:proofErr w:type="spellEnd"/>
+      <w:r>
+        <w:t xml:space="preserve"> sovelluksen: </w:t>
+      </w:r>
+      <w:proofErr w:type="spellStart"/>
+      <w:r>
+        <w:t>undefined</w:t>
+      </w:r>
+      <w:proofErr w:type="spellEnd"/>
+      <w:r>
+        <w:t xml:space="preserve"> is </w:t>
+      </w:r>
+      <w:proofErr w:type="spellStart"/>
+      <w:r>
+        <w:t>not</w:t>
+      </w:r>
+      <w:proofErr w:type="spellEnd"/>
+      <w:r>
+        <w:t xml:space="preserve"> an </w:t>
+      </w:r>
+      <w:proofErr w:type="spellStart"/>
+      <w:r>
+        <w:t>object</w:t>
+      </w:r>
+      <w:proofErr w:type="spellEnd"/>
+      <w:r>
+        <w:t xml:space="preserve"> (</w:t>
+      </w:r>
+      <w:proofErr w:type="spellStart"/>
+      <w:r>
+        <w:t>evaluating</w:t>
+      </w:r>
+      <w:proofErr w:type="spellEnd"/>
+      <w:r>
+        <w:t xml:space="preserve"> '</w:t>
+      </w:r>
+      <w:proofErr w:type="spellStart"/>
+      <w:proofErr w:type="gramStart"/>
+      <w:r>
+        <w:t>this.state</w:t>
+      </w:r>
+      <w:proofErr w:type="gramEnd"/>
+      <w:r>
+        <w:t>.text</w:t>
+      </w:r>
+      <w:proofErr w:type="spellEnd"/>
+      <w:r>
+        <w:t>')</w:t>
+      </w:r>
+    </w:p>
+    <w:p>
+      <w:r>
+        <w:t xml:space="preserve">Pienen uudelleen tekemisen jälkeen korjasin asian tämän mukaisesti: </w:t>
+      </w:r>
+      <w:hyperlink r:id="rId17" w:history="1">
+        <w:r>
+          <w:rPr>
+            <w:rStyle w:val="Hyperlinkki"/>
+          </w:rPr>
+          <w:t>https://reactjs.org/docs/handlin</w:t>
+        </w:r>
+        <w:r>
+          <w:rPr>
+            <w:rStyle w:val="Hyperlinkki"/>
+          </w:rPr>
+          <w:t>g</w:t>
+        </w:r>
+        <w:r>
+          <w:rPr>
+            <w:rStyle w:val="Hyperlinkki"/>
+          </w:rPr>
+          <w:t>-events.html</w:t>
+        </w:r>
+      </w:hyperlink>
+      <w:r>
+        <w:t xml:space="preserve"> Eli olin tehnyt väärin funktion (oli </w:t>
+      </w:r>
+      <w:proofErr w:type="spellStart"/>
+      <w:r>
+        <w:t>Appin</w:t>
+      </w:r>
+      <w:proofErr w:type="spellEnd"/>
+      <w:r>
+        <w:t xml:space="preserve"> ulkopuolella) ja en ollut </w:t>
+      </w:r>
+      <w:proofErr w:type="spellStart"/>
+      <w:r>
+        <w:t>bindannut</w:t>
+      </w:r>
+      <w:proofErr w:type="spellEnd"/>
+      <w:r>
+        <w:t xml:space="preserve"> muuttujaa siihen.</w:t>
+      </w:r>
+    </w:p>
+    <w:p>
+      <w:proofErr w:type="spellStart"/>
+      <w:r>
+        <w:t>Nytten</w:t>
+      </w:r>
+      <w:proofErr w:type="spellEnd"/>
+      <w:r>
+        <w:t xml:space="preserve"> pitäisi tehdä vain lisää laatikoita ja pistää napin muuttamaan 3. laatikon arvoa. Tekstikentän määrittäminen numeeriseksi tarvitsee </w:t>
+      </w:r>
+      <w:proofErr w:type="spellStart"/>
+      <w:r>
+        <w:t>hipsut</w:t>
+      </w:r>
+      <w:proofErr w:type="spellEnd"/>
+      <w:r>
+        <w:t xml:space="preserve">, muuten se yrittää sijoittaa muuttujaa </w:t>
+      </w:r>
+      <w:proofErr w:type="spellStart"/>
+      <w:r>
+        <w:t>numeric</w:t>
+      </w:r>
+      <w:proofErr w:type="spellEnd"/>
+      <w:r>
+        <w:t xml:space="preserve"> </w:t>
+      </w:r>
+      <w:proofErr w:type="spellStart"/>
+      <w:r>
+        <w:t>tjsp</w:t>
+      </w:r>
+      <w:proofErr w:type="spellEnd"/>
+      <w:r>
+        <w:t>.</w:t>
+      </w:r>
+    </w:p>
+    <w:p>
+      <w:proofErr w:type="spellStart"/>
+      <w:r>
+        <w:t>Nytten</w:t>
+      </w:r>
+      <w:proofErr w:type="spellEnd"/>
+      <w:r>
+        <w:t xml:space="preserve"> on 3 </w:t>
+      </w:r>
+      <w:proofErr w:type="spellStart"/>
+      <w:r>
+        <w:t>text</w:t>
+      </w:r>
+      <w:proofErr w:type="spellEnd"/>
+      <w:r>
+        <w:t xml:space="preserve"> </w:t>
+      </w:r>
+      <w:proofErr w:type="spellStart"/>
+      <w:r>
+        <w:t>inputtia</w:t>
+      </w:r>
+      <w:proofErr w:type="spellEnd"/>
+      <w:r>
+        <w:t xml:space="preserve"> josta nappia painamalla </w:t>
+      </w:r>
+      <w:r>
+        <w:t xml:space="preserve">3. summataan kahden ensimmäisen arvo. Nyt 3. pitäisi muuttaa oikeasti tekstiksi, ettei sitä vahingossa koiteta muuttaa. Myös nyt toiminnallisuuden jälkeen pitäisi alkaa korjaamaan </w:t>
+      </w:r>
+      <w:proofErr w:type="spellStart"/>
+      <w:r>
+        <w:t>layouttia</w:t>
+      </w:r>
+      <w:proofErr w:type="spellEnd"/>
+      <w:r>
+        <w:t xml:space="preserve"> vastaamaan mallia / olemaan edes etäisesti järkevä.</w:t>
+      </w:r>
+    </w:p>
+    <w:p>
+      <w:r>
+        <w:t xml:space="preserve">Layoutin sai korjattua tämän mukaisilla ohjeilla: </w:t>
+      </w:r>
+      <w:hyperlink r:id="rId18" w:history="1">
+        <w:r>
+          <w:rPr>
+            <w:rStyle w:val="Hyperlinkki"/>
+          </w:rPr>
+          <w:t>https://facebook.github.io/react-native/docs/flexbox.html</w:t>
+        </w:r>
+      </w:hyperlink>
+    </w:p>
+    <w:p>
+      <w:r>
+        <w:t xml:space="preserve">Muutin näkymän </w:t>
+      </w:r>
+      <w:r>
+        <w:t xml:space="preserve">rivitetyksi </w:t>
+      </w:r>
+      <w:proofErr w:type="spellStart"/>
+      <w:r>
+        <w:t>gridiksi</w:t>
+      </w:r>
+      <w:proofErr w:type="spellEnd"/>
+      <w:r>
+        <w:t xml:space="preserve">, missä on rivissä laskunappulat. Nappulat on </w:t>
+      </w:r>
+      <w:proofErr w:type="spellStart"/>
+      <w:r>
+        <w:t>poikittais</w:t>
+      </w:r>
+      <w:proofErr w:type="spellEnd"/>
+      <w:r>
+        <w:t xml:space="preserve"> suunnassa tasattu ”</w:t>
+      </w:r>
+      <w:proofErr w:type="spellStart"/>
+      <w:r>
+        <w:t>space-between</w:t>
+      </w:r>
+      <w:proofErr w:type="spellEnd"/>
+      <w:r>
+        <w:t xml:space="preserve">”, mutta fontti ei ole </w:t>
+      </w:r>
+      <w:proofErr w:type="spellStart"/>
+      <w:r>
+        <w:t>monospace</w:t>
+      </w:r>
+      <w:proofErr w:type="spellEnd"/>
+      <w:r>
+        <w:t xml:space="preserve"> niin näyttää rumalta, mutta en ala hienostelemaan. Myös tulos muutettu tekstiksi lukemaan </w:t>
+      </w:r>
+      <w:proofErr w:type="spellStart"/>
+      <w:r>
+        <w:t>staten</w:t>
+      </w:r>
+      <w:proofErr w:type="spellEnd"/>
+      <w:r>
+        <w:t xml:space="preserve"> arvoa. Myös vähennyslasku lisätty, jotta näkee </w:t>
+      </w:r>
+      <w:proofErr w:type="spellStart"/>
+      <w:r>
+        <w:t>gridin</w:t>
+      </w:r>
+      <w:proofErr w:type="spellEnd"/>
+      <w:r>
+        <w:t xml:space="preserve"> toiminnan. Nyt vaan copypastaa kahdelle viimeiselle laskutoiminnolle.</w:t>
+      </w:r>
+    </w:p>
+    <w:p>
+      <w:r>
+        <w:t>Kahden viimeisen lasku</w:t>
+      </w:r>
+      <w:r>
+        <w:t>toiminno</w:t>
+      </w:r>
+      <w:r>
+        <w:t>n lisääminen</w:t>
+      </w:r>
+      <w:r>
+        <w:t xml:space="preserve"> meni täysin ongelmitta, silmään kyllä pistää tuo automaattisesti leveyteen jakaminen, kun ei ole asiat linjassa. Myös positiivisena oppimisena, ohjelma ei mennyt rikki jakolaskusta ilman erillistä virheen tarkistelua. Esimerkiksi jos jakaa nollalla se osaa sanoa </w:t>
+      </w:r>
+      <w:proofErr w:type="spellStart"/>
+      <w:r>
+        <w:t>infinit</w:t>
+      </w:r>
+      <w:r>
+        <w:t>y</w:t>
+      </w:r>
+      <w:proofErr w:type="spellEnd"/>
+      <w:r>
+        <w:t xml:space="preserve"> ja 0 / 0 =&gt; </w:t>
+      </w:r>
+      <w:proofErr w:type="spellStart"/>
+      <w:r>
+        <w:t>NaN</w:t>
+      </w:r>
+      <w:proofErr w:type="spellEnd"/>
+      <w:r>
+        <w:t>.</w:t>
+      </w:r>
+    </w:p>
+    <w:p>
+      <w:proofErr w:type="spellStart"/>
+      <w:r>
+        <w:lastRenderedPageBreak/>
+        <w:t>Enään</w:t>
+      </w:r>
+      <w:proofErr w:type="spellEnd"/>
+      <w:r>
+        <w:t xml:space="preserve"> viimeinen rivi mihin tuleekin kaksi mielenkiintoisempaa nappia. Tyhjennä kaikki. Tyhjentääkö se </w:t>
+      </w:r>
+      <w:proofErr w:type="spellStart"/>
+      <w:r>
+        <w:t>loginkin</w:t>
+      </w:r>
+      <w:proofErr w:type="spellEnd"/>
+      <w:r>
+        <w:t xml:space="preserve"> vai kirjoitetaanko </w:t>
+      </w:r>
+      <w:proofErr w:type="spellStart"/>
+      <w:proofErr w:type="gramStart"/>
+      <w:r>
+        <w:t>logiin</w:t>
+      </w:r>
+      <w:proofErr w:type="spellEnd"/>
+      <w:proofErr w:type="gramEnd"/>
+      <w:r>
+        <w:t xml:space="preserve"> että ruudut nollattiin? Aion tehdä helpomman kautta. Tyhjennä kaikki </w:t>
+      </w:r>
+      <w:proofErr w:type="spellStart"/>
+      <w:r>
+        <w:t>RN:llä</w:t>
+      </w:r>
+      <w:proofErr w:type="spellEnd"/>
+      <w:r>
+        <w:t xml:space="preserve"> on vain</w:t>
+      </w:r>
+      <w:r>
+        <w:t>,</w:t>
+      </w:r>
+      <w:r>
+        <w:t xml:space="preserve"> että asetetaan kaikkien 12 arvoksi uudelleen 0.</w:t>
+      </w:r>
+    </w:p>
+    <w:p>
+      <w:proofErr w:type="spellStart"/>
+      <w:r>
+        <w:t>Reset</w:t>
+      </w:r>
+      <w:proofErr w:type="spellEnd"/>
+      <w:r>
+        <w:t xml:space="preserve"> meni juuri niin helposti kuin kuvittelinkin. </w:t>
+      </w:r>
+      <w:proofErr w:type="spellStart"/>
+      <w:r>
+        <w:t>Login</w:t>
+      </w:r>
+      <w:proofErr w:type="spellEnd"/>
+      <w:r>
+        <w:t xml:space="preserve"> näyttämisen napin sijaan ajattelin, miksei se voisi näkyä koko ajan, kun tällä hetkellä oman emun näytöllä aivan hirveästi tyhjää tilaa. Asetin myös </w:t>
+      </w:r>
+      <w:proofErr w:type="spellStart"/>
+      <w:r>
+        <w:t>login</w:t>
+      </w:r>
+      <w:proofErr w:type="spellEnd"/>
+      <w:r>
+        <w:t xml:space="preserve"> resetoitumaan </w:t>
+      </w:r>
+      <w:proofErr w:type="spellStart"/>
+      <w:r>
+        <w:t>reset</w:t>
+      </w:r>
+      <w:proofErr w:type="spellEnd"/>
+      <w:r>
+        <w:t xml:space="preserve"> nappulasta.</w:t>
+      </w:r>
+    </w:p>
+    <w:p>
+      <w:r>
+        <w:t xml:space="preserve">Keskustellessa </w:t>
+      </w:r>
+      <w:proofErr w:type="spellStart"/>
+      <w:r>
+        <w:t>logi</w:t>
+      </w:r>
+      <w:proofErr w:type="spellEnd"/>
+      <w:r>
+        <w:t xml:space="preserve">-nappulan toiminnallisuudesta ymmärsin, että sillä voi vaan muuttaa yhtä </w:t>
+      </w:r>
+      <w:proofErr w:type="spellStart"/>
+      <w:r>
+        <w:t>statea</w:t>
+      </w:r>
+      <w:proofErr w:type="spellEnd"/>
+      <w:r>
+        <w:t xml:space="preserve"> jonka mukaan näytetään / piilotetaan </w:t>
+      </w:r>
+      <w:proofErr w:type="spellStart"/>
+      <w:r>
+        <w:t>logi</w:t>
+      </w:r>
+      <w:proofErr w:type="spellEnd"/>
+      <w:r>
+        <w:t xml:space="preserve"> juuri niin kuin nyt tehtynä.</w:t>
+      </w:r>
+    </w:p>
+    <w:p/>
+    <w:p>
       <w:pPr>
         <w:pStyle w:val="Otsikko1"/>
       </w:pPr>
-      <w:bookmarkStart w:id="7" w:name="_Toc506665292"/>
+      <w:bookmarkStart w:id="6" w:name="_Toc506665292"/>
       <w:r>
         <w:lastRenderedPageBreak/>
         <w:t>Ajankäyttö</w:t>
       </w:r>
-      <w:bookmarkEnd w:id="7"/>
+      <w:bookmarkEnd w:id="6"/>
     </w:p>
     <w:p>
       <w:r>
@@ -2307,6 +2944,9 @@
             <w:pPr>
               <w:pStyle w:val="Tablecelltext"/>
             </w:pPr>
+            <w:r>
+              <w:t>18.2.</w:t>
+            </w:r>
           </w:p>
         </w:tc>
         <w:tc>
@@ -2317,6 +2957,9 @@
             <w:pPr>
               <w:pStyle w:val="Tablecelltext"/>
             </w:pPr>
+            <w:r>
+              <w:t>Koti</w:t>
+            </w:r>
           </w:p>
         </w:tc>
         <w:tc>
@@ -2327,6 +2970,9 @@
             <w:pPr>
               <w:pStyle w:val="Tablecelltext"/>
             </w:pPr>
+            <w:r>
+              <w:t>4</w:t>
+            </w:r>
           </w:p>
         </w:tc>
         <w:tc>
@@ -2337,6 +2983,9 @@
             <w:pPr>
               <w:pStyle w:val="Tablecelltext"/>
             </w:pPr>
+            <w:r>
+              <w:t>Harjoitus 4</w:t>
+            </w:r>
           </w:p>
         </w:tc>
       </w:tr>
@@ -2379,6 +3028,8 @@
             <w:pPr>
               <w:pStyle w:val="Tablecelltext"/>
             </w:pPr>
+            <w:bookmarkStart w:id="7" w:name="_GoBack"/>
+            <w:bookmarkEnd w:id="7"/>
           </w:p>
         </w:tc>
       </w:tr>
@@ -2407,2091 +3058,6 @@
     </w:p>
     <w:p>
       <w:pPr>
-        <w:rPr>
-          <w:szCs w:val="24"/>
-        </w:rPr>
-      </w:pPr>
-      <w:r>
-        <w:t xml:space="preserve">Viittaus </w:t>
-      </w:r>
-      <w:r>
-        <w:t xml:space="preserve">sisältää </w:t>
-      </w:r>
-      <w:r>
-        <w:t>kaksi pääkohtaa: 1)</w:t>
-      </w:r>
-      <w:r>
-        <w:t xml:space="preserve"> teksti</w:t>
-      </w:r>
-      <w:r>
-        <w:t>ssä esiintyvä</w:t>
-      </w:r>
-      <w:r>
-        <w:t>n</w:t>
-      </w:r>
-      <w:r>
-        <w:t xml:space="preserve"> lähde</w:t>
-      </w:r>
-      <w:r>
-        <w:t>viit</w:t>
-      </w:r>
-      <w:r>
-        <w:t>t</w:t>
-      </w:r>
-      <w:r>
-        <w:t>e</w:t>
-      </w:r>
-      <w:r>
-        <w:t>en</w:t>
-      </w:r>
-      <w:r>
-        <w:t xml:space="preserve"> ja </w:t>
-      </w:r>
-      <w:r>
-        <w:t xml:space="preserve">2) </w:t>
-      </w:r>
-      <w:r>
-        <w:t>lähdeluettelo</w:t>
-      </w:r>
-      <w:r>
-        <w:t>n,</w:t>
-      </w:r>
-      <w:r>
-        <w:t xml:space="preserve"> jossa on jokaisen lähteen yksilöivät (bibliografiset) tiedot</w:t>
-      </w:r>
-      <w:r>
-        <w:t xml:space="preserve">. </w:t>
-      </w:r>
-      <w:r>
-        <w:rPr>
-          <w:szCs w:val="24"/>
-        </w:rPr>
-        <w:t xml:space="preserve">Tässä osiossa </w:t>
-      </w:r>
-      <w:r>
-        <w:rPr>
-          <w:szCs w:val="24"/>
-        </w:rPr>
-        <w:t>esitellään</w:t>
-      </w:r>
-      <w:r>
-        <w:rPr>
-          <w:szCs w:val="24"/>
-        </w:rPr>
-        <w:t xml:space="preserve"> 2 </w:t>
-      </w:r>
-      <w:r>
-        <w:rPr>
-          <w:szCs w:val="24"/>
-        </w:rPr>
-        <w:t xml:space="preserve">yleistä </w:t>
-      </w:r>
-      <w:r>
-        <w:rPr>
-          <w:szCs w:val="24"/>
-        </w:rPr>
-        <w:t>viittausten merkintä</w:t>
-      </w:r>
-      <w:r>
-        <w:rPr>
-          <w:szCs w:val="24"/>
-        </w:rPr>
-        <w:t>tapaa</w:t>
-      </w:r>
-      <w:r>
-        <w:rPr>
-          <w:szCs w:val="24"/>
-        </w:rPr>
-        <w:t>:</w:t>
-      </w:r>
-      <w:r>
-        <w:rPr>
-          <w:szCs w:val="24"/>
-        </w:rPr>
-        <w:t xml:space="preserve"> </w:t>
-      </w:r>
-    </w:p>
-    <w:p>
-      <w:pPr>
-        <w:pStyle w:val="Listnumbered"/>
-      </w:pPr>
-      <w:r>
-        <w:t>numero</w:t>
-      </w:r>
-      <w:r>
-        <w:t>viittausjärjestelmä</w:t>
-      </w:r>
-      <w:r>
-        <w:t xml:space="preserve"> (Vancouver-järjestelmä)</w:t>
-      </w:r>
-      <w:r>
-        <w:t>, esim. [1],</w:t>
-      </w:r>
-      <w:r>
-        <w:t xml:space="preserve"> </w:t>
-      </w:r>
-      <w:r>
-        <w:t>[</w:t>
-      </w:r>
-      <w:proofErr w:type="gramStart"/>
-      <w:r>
-        <w:t>2]…</w:t>
-      </w:r>
-      <w:proofErr w:type="gramEnd"/>
-    </w:p>
-    <w:p>
-      <w:pPr>
-        <w:pStyle w:val="Listnumbered"/>
-      </w:pPr>
-      <w:r>
-        <w:t>nimi-vuosi</w:t>
-      </w:r>
-      <w:r>
-        <w:t>järjestelmä</w:t>
-      </w:r>
-      <w:r>
-        <w:t xml:space="preserve"> (Harvard-järjestelmä), esim. </w:t>
-      </w:r>
-      <w:r>
-        <w:t xml:space="preserve">(Weber 2001), (Kaunisto </w:t>
-      </w:r>
-      <w:proofErr w:type="gramStart"/>
-      <w:r>
-        <w:t>2003)</w:t>
-      </w:r>
-      <w:r>
-        <w:t>…</w:t>
-      </w:r>
-      <w:proofErr w:type="gramEnd"/>
-    </w:p>
-    <w:p>
-      <w:r>
-        <w:t>N</w:t>
-      </w:r>
-      <w:r>
-        <w:t>umeroviittaus sijoitetaan hakasulkeisiin</w:t>
-      </w:r>
-      <w:r>
-        <w:t xml:space="preserve"> ja</w:t>
-      </w:r>
-      <w:r>
-        <w:t xml:space="preserve"> </w:t>
-      </w:r>
-      <w:r>
-        <w:t>n</w:t>
-      </w:r>
-      <w:r>
-        <w:t>imi</w:t>
-      </w:r>
-      <w:r>
-        <w:t>-vuosi</w:t>
-      </w:r>
-      <w:r>
-        <w:t>viittaus</w:t>
-      </w:r>
-      <w:r>
-        <w:t xml:space="preserve"> kaarisulkeisiin</w:t>
-      </w:r>
-      <w:r>
-        <w:t xml:space="preserve">. </w:t>
-      </w:r>
-      <w:r>
-        <w:rPr>
-          <w:szCs w:val="24"/>
-        </w:rPr>
-        <w:t>Ensin mainitussa</w:t>
-      </w:r>
-      <w:r>
-        <w:t xml:space="preserve"> käytetään juokseva</w:t>
-      </w:r>
-      <w:r>
-        <w:t>a</w:t>
-      </w:r>
-      <w:r>
-        <w:t xml:space="preserve"> numerointia </w:t>
-      </w:r>
-      <w:r>
-        <w:rPr>
-          <w:szCs w:val="24"/>
-        </w:rPr>
-        <w:t>ja jälkimmäisessä tekijän sukunimeä ja julkaisuvuotta.</w:t>
-      </w:r>
-      <w:r>
-        <w:rPr>
-          <w:szCs w:val="24"/>
-        </w:rPr>
-        <w:t xml:space="preserve"> </w:t>
-      </w:r>
-      <w:r>
-        <w:t xml:space="preserve">Kumpikin </w:t>
-      </w:r>
-      <w:r>
-        <w:t>viittaus</w:t>
-      </w:r>
-      <w:r>
-        <w:t>tapa on sallittu</w:t>
-      </w:r>
-      <w:r>
-        <w:t>,</w:t>
-      </w:r>
-      <w:r>
-        <w:t xml:space="preserve"> ja niiden yleisyys vaihtelee aloittain.</w:t>
-      </w:r>
-      <w:r>
-        <w:t xml:space="preserve"> Valitse yksi ja ole järjestelmällinen sitä käyttäessäsi.</w:t>
-      </w:r>
-      <w:bookmarkStart w:id="9" w:name="_Toc363738158"/>
-    </w:p>
-    <w:p>
-      <w:pPr>
-        <w:pStyle w:val="Otsikko2"/>
-      </w:pPr>
-      <w:bookmarkStart w:id="10" w:name="_Toc506665294"/>
-      <w:r>
-        <w:t>Lähde</w:t>
-      </w:r>
-      <w:r>
-        <w:t>viittaukset</w:t>
-      </w:r>
-      <w:bookmarkEnd w:id="9"/>
-      <w:r>
-        <w:t xml:space="preserve"> tekstissä</w:t>
-      </w:r>
-      <w:bookmarkEnd w:id="10"/>
-    </w:p>
-    <w:p>
-      <w:r>
-        <w:t>Lähde</w:t>
-      </w:r>
-      <w:r>
-        <w:t xml:space="preserve">viittaus </w:t>
-      </w:r>
-      <w:r>
-        <w:t>sijoitetaan tekstin joukkoon mahdollisimman lähelle viittausko</w:t>
-      </w:r>
-      <w:r>
-        <w:t>htaa</w:t>
-      </w:r>
-      <w:r>
-        <w:t>.</w:t>
-      </w:r>
-      <w:r>
-        <w:t xml:space="preserve"> </w:t>
-      </w:r>
-      <w:r>
-        <w:rPr>
-          <w:bCs/>
-        </w:rPr>
-        <w:t>Pääsääntönä t</w:t>
-      </w:r>
-      <w:r>
-        <w:t xml:space="preserve">ekstiviittaus sijoitetaan </w:t>
-      </w:r>
-      <w:r>
-        <w:t>virkkeen sisälle ennen pistettä</w:t>
-      </w:r>
-      <w:r>
-        <w:t>.</w:t>
-      </w:r>
-      <w:r>
-        <w:t xml:space="preserve"> </w:t>
-      </w:r>
-    </w:p>
-    <w:p>
-      <w:pPr>
-        <w:pStyle w:val="Indentedcitation"/>
-      </w:pPr>
-      <w:bookmarkStart w:id="11" w:name="_Toc363738160"/>
-      <w:r>
-        <w:t xml:space="preserve">Weber väittää, että … [1]. </w:t>
-      </w:r>
-    </w:p>
-    <w:p>
-      <w:pPr>
-        <w:pStyle w:val="Indentedcitation"/>
-      </w:pPr>
-      <w:proofErr w:type="spellStart"/>
-      <w:r>
-        <w:t>Cattaneo</w:t>
-      </w:r>
-      <w:proofErr w:type="spellEnd"/>
-      <w:r>
-        <w:t xml:space="preserve"> </w:t>
-      </w:r>
-      <w:r>
-        <w:rPr>
-          <w:i/>
-        </w:rPr>
-        <w:t>et al.</w:t>
-      </w:r>
-      <w:r>
-        <w:t xml:space="preserve"> esittävät tutkimuksessaan [2] uuden…</w:t>
-      </w:r>
-    </w:p>
-    <w:p>
-      <w:pPr>
-        <w:pStyle w:val="Indentedcitation"/>
-      </w:pPr>
-      <w:r>
-        <w:t>Tuloksena on … [1, s. 23].</w:t>
-      </w:r>
-      <w:r>
-        <w:t xml:space="preserve"> Pitää myös huomata… [1, s. 33</w:t>
-      </w:r>
-      <w:r>
-        <w:sym w:font="Symbol" w:char="F02D"/>
-      </w:r>
-      <w:r>
-        <w:t>36]</w:t>
-      </w:r>
-    </w:p>
-    <w:p>
-      <w:pPr>
-        <w:pStyle w:val="Indentedcitation"/>
-      </w:pPr>
-    </w:p>
-    <w:p>
-      <w:pPr>
-        <w:pStyle w:val="Indentedcitation"/>
-      </w:pPr>
-      <w:r>
-        <w:t>Esitetyn teorian mukaan … (Weber 2001).</w:t>
-      </w:r>
-    </w:p>
-    <w:p>
-      <w:pPr>
-        <w:pStyle w:val="Indentedcitation"/>
-      </w:pPr>
-      <w:r>
-        <w:t>Erityisesti on huomioitava… (</w:t>
-      </w:r>
-      <w:proofErr w:type="spellStart"/>
-      <w:r>
-        <w:t>Cattaneo</w:t>
-      </w:r>
-      <w:proofErr w:type="spellEnd"/>
-      <w:r>
-        <w:t xml:space="preserve"> </w:t>
-      </w:r>
-      <w:r>
-        <w:rPr>
-          <w:i/>
-        </w:rPr>
-        <w:t>et al.</w:t>
-      </w:r>
-      <w:r>
-        <w:t>).</w:t>
-      </w:r>
-    </w:p>
-    <w:p>
-      <w:pPr>
-        <w:pStyle w:val="Indentedcitation"/>
-      </w:pPr>
-      <w:r>
-        <w:t>Weber (2001, s. 230) on todennut …</w:t>
-      </w:r>
-    </w:p>
-    <w:p>
-      <w:pPr>
-        <w:pStyle w:val="Indentedcitation"/>
-      </w:pPr>
-    </w:p>
-    <w:p>
-      <w:pPr>
-        <w:pStyle w:val="Indentedcitation"/>
-      </w:pPr>
-      <w:r>
-        <w:t>A</w:t>
-      </w:r>
-      <w:r>
-        <w:t>lan kirjallisuudessa [1,3,5] esitetyn mukaan…</w:t>
-      </w:r>
-    </w:p>
-    <w:p>
-      <w:pPr>
-        <w:pStyle w:val="Indentedcitation"/>
-      </w:pPr>
-      <w:r>
-        <w:t>A</w:t>
-      </w:r>
-      <w:r>
-        <w:t>lan kirjallisuudessa [1][3][5] esitetyn mukaan…</w:t>
-      </w:r>
-    </w:p>
-    <w:p>
-      <w:pPr>
-        <w:pStyle w:val="Indentedcitation"/>
-      </w:pPr>
-      <w:r>
-        <w:t xml:space="preserve">Aihetta on </w:t>
-      </w:r>
-      <w:r>
-        <w:t>tutkittu ja raportoitu erittäin laajasti [6</w:t>
-      </w:r>
-      <w:r>
-        <w:t>–</w:t>
-      </w:r>
-      <w:proofErr w:type="gramStart"/>
-      <w:r>
-        <w:t>18]…</w:t>
-      </w:r>
-      <w:proofErr w:type="gramEnd"/>
-    </w:p>
-    <w:p>
-      <w:pPr>
-        <w:pStyle w:val="Indentedcitation"/>
-      </w:pPr>
-    </w:p>
-    <w:p>
-      <w:pPr>
-        <w:pStyle w:val="Indentedcitation"/>
-      </w:pPr>
-      <w:r>
-        <w:t xml:space="preserve">…kirjallisuudessa (Weber 2001; </w:t>
-      </w:r>
-      <w:r>
-        <w:t xml:space="preserve">Kaunisto 2003; </w:t>
-      </w:r>
-      <w:proofErr w:type="spellStart"/>
-      <w:r>
-        <w:t>Cattaneo</w:t>
-      </w:r>
-      <w:proofErr w:type="spellEnd"/>
-      <w:r>
-        <w:t xml:space="preserve"> et al. 2004)</w:t>
-      </w:r>
-      <w:r>
-        <w:t xml:space="preserve"> on esitetty</w:t>
-      </w:r>
-      <w:r>
-        <w:t xml:space="preserve"> …</w:t>
-      </w:r>
-    </w:p>
-    <w:p>
-      <w:pPr>
-        <w:pStyle w:val="Indentedcitation"/>
-      </w:pPr>
-    </w:p>
-    <w:p>
-      <w:r>
-        <w:rPr>
-          <w:highlight w:val="yellow"/>
-        </w:rPr>
-        <w:t>MS Wordissa valitse</w:t>
-      </w:r>
-      <w:r>
-        <w:rPr>
-          <w:i/>
-          <w:highlight w:val="yellow"/>
-        </w:rPr>
-        <w:t xml:space="preserve"> </w:t>
-      </w:r>
-      <w:proofErr w:type="spellStart"/>
-      <w:r>
-        <w:rPr>
-          <w:i/>
-          <w:highlight w:val="yellow"/>
-        </w:rPr>
-        <w:t>References</w:t>
-      </w:r>
-      <w:proofErr w:type="spellEnd"/>
-      <w:r>
-        <w:rPr>
-          <w:i/>
-          <w:highlight w:val="yellow"/>
-        </w:rPr>
-        <w:t xml:space="preserve"> &gt; Cross-</w:t>
-      </w:r>
-      <w:proofErr w:type="spellStart"/>
-      <w:r>
-        <w:rPr>
-          <w:i/>
-          <w:highlight w:val="yellow"/>
-        </w:rPr>
-        <w:t>reference</w:t>
-      </w:r>
-      <w:proofErr w:type="spellEnd"/>
-      <w:r>
-        <w:rPr>
-          <w:i/>
-          <w:highlight w:val="yellow"/>
-        </w:rPr>
-        <w:t xml:space="preserve"> &gt; </w:t>
-      </w:r>
-      <w:proofErr w:type="spellStart"/>
-      <w:r>
-        <w:rPr>
-          <w:i/>
-          <w:highlight w:val="yellow"/>
-        </w:rPr>
-        <w:t>Insert</w:t>
-      </w:r>
-      <w:proofErr w:type="spellEnd"/>
-      <w:r>
-        <w:rPr>
-          <w:i/>
-          <w:highlight w:val="yellow"/>
-        </w:rPr>
-        <w:t xml:space="preserve"> </w:t>
-      </w:r>
-      <w:proofErr w:type="spellStart"/>
-      <w:r>
-        <w:rPr>
-          <w:i/>
-          <w:highlight w:val="yellow"/>
-        </w:rPr>
-        <w:t>reference</w:t>
-      </w:r>
-      <w:proofErr w:type="spellEnd"/>
-      <w:r>
-        <w:rPr>
-          <w:i/>
-          <w:highlight w:val="yellow"/>
-        </w:rPr>
-        <w:t xml:space="preserve"> to: </w:t>
-      </w:r>
-      <w:proofErr w:type="spellStart"/>
-      <w:r>
-        <w:rPr>
-          <w:i/>
-          <w:highlight w:val="yellow"/>
-        </w:rPr>
-        <w:t>Paragraph</w:t>
-      </w:r>
-      <w:proofErr w:type="spellEnd"/>
-      <w:r>
-        <w:rPr>
-          <w:i/>
-          <w:highlight w:val="yellow"/>
-        </w:rPr>
-        <w:t xml:space="preserve"> </w:t>
-      </w:r>
-      <w:proofErr w:type="spellStart"/>
-      <w:r>
-        <w:rPr>
-          <w:i/>
-          <w:highlight w:val="yellow"/>
-        </w:rPr>
-        <w:t>number</w:t>
-      </w:r>
-      <w:proofErr w:type="spellEnd"/>
-      <w:r>
-        <w:rPr>
-          <w:highlight w:val="yellow"/>
-        </w:rPr>
-        <w:t>, kun luot tekstiin viitteitä lähdeluetteloon, kuviin tai tauluko</w:t>
-      </w:r>
-      <w:r>
-        <w:rPr>
-          <w:highlight w:val="yellow"/>
-        </w:rPr>
-        <w:t>ihin.</w:t>
-      </w:r>
-      <w:r>
-        <w:rPr>
-          <w:highlight w:val="yellow"/>
-        </w:rPr>
-        <w:t xml:space="preserve"> </w:t>
-      </w:r>
-      <w:r>
-        <w:rPr>
-          <w:highlight w:val="yellow"/>
-        </w:rPr>
-        <w:t xml:space="preserve">Tekstiä muokatessa </w:t>
-      </w:r>
-      <w:r>
-        <w:rPr>
-          <w:highlight w:val="yellow"/>
-        </w:rPr>
-        <w:t>numerointi voi muuttua. V</w:t>
-      </w:r>
-      <w:r>
-        <w:rPr>
-          <w:highlight w:val="yellow"/>
-        </w:rPr>
-        <w:t>oit päivittää numerot v</w:t>
-      </w:r>
-      <w:r>
-        <w:rPr>
-          <w:highlight w:val="yellow"/>
-        </w:rPr>
-        <w:t>alitse</w:t>
-      </w:r>
-      <w:r>
-        <w:rPr>
-          <w:highlight w:val="yellow"/>
-        </w:rPr>
-        <w:t>massa</w:t>
-      </w:r>
-      <w:r>
-        <w:rPr>
-          <w:highlight w:val="yellow"/>
-        </w:rPr>
-        <w:t xml:space="preserve"> koko teksti</w:t>
-      </w:r>
-      <w:r>
-        <w:rPr>
-          <w:highlight w:val="yellow"/>
-        </w:rPr>
-        <w:t>n</w:t>
-      </w:r>
-      <w:r>
-        <w:rPr>
-          <w:highlight w:val="yellow"/>
-        </w:rPr>
-        <w:t xml:space="preserve"> (</w:t>
-      </w:r>
-      <w:proofErr w:type="spellStart"/>
-      <w:r>
-        <w:rPr>
-          <w:i/>
-          <w:highlight w:val="yellow"/>
-        </w:rPr>
-        <w:t>CTRL+</w:t>
-      </w:r>
-      <w:r>
-        <w:rPr>
-          <w:i/>
-          <w:highlight w:val="yellow"/>
-        </w:rPr>
-        <w:t>a</w:t>
-      </w:r>
-      <w:proofErr w:type="spellEnd"/>
-      <w:r>
-        <w:rPr>
-          <w:i/>
-          <w:highlight w:val="yellow"/>
-        </w:rPr>
-        <w:t xml:space="preserve"> </w:t>
-      </w:r>
-      <w:r>
-        <w:rPr>
-          <w:highlight w:val="yellow"/>
-        </w:rPr>
-        <w:t xml:space="preserve">tai </w:t>
-      </w:r>
-      <w:r>
-        <w:rPr>
-          <w:i/>
-          <w:highlight w:val="yellow"/>
-        </w:rPr>
-        <w:t xml:space="preserve">Select &gt; Select </w:t>
-      </w:r>
-      <w:proofErr w:type="spellStart"/>
-      <w:r>
-        <w:rPr>
-          <w:i/>
-          <w:highlight w:val="yellow"/>
-        </w:rPr>
-        <w:t>All</w:t>
-      </w:r>
-      <w:proofErr w:type="spellEnd"/>
-      <w:r>
-        <w:rPr>
-          <w:highlight w:val="yellow"/>
-        </w:rPr>
-        <w:t>)</w:t>
-      </w:r>
-      <w:r>
-        <w:rPr>
-          <w:highlight w:val="yellow"/>
-        </w:rPr>
-        <w:t>, sitten</w:t>
-      </w:r>
-      <w:r>
-        <w:rPr>
-          <w:highlight w:val="yellow"/>
-        </w:rPr>
-        <w:t xml:space="preserve"> hiiren oikean napin </w:t>
-      </w:r>
-      <w:r>
-        <w:rPr>
-          <w:highlight w:val="yellow"/>
-        </w:rPr>
-        <w:t xml:space="preserve">valikosta </w:t>
-      </w:r>
-      <w:r>
-        <w:rPr>
-          <w:i/>
-          <w:highlight w:val="yellow"/>
-        </w:rPr>
-        <w:t xml:space="preserve">Update </w:t>
-      </w:r>
-      <w:proofErr w:type="spellStart"/>
-      <w:r>
-        <w:rPr>
-          <w:i/>
-          <w:highlight w:val="yellow"/>
-        </w:rPr>
-        <w:t>Field</w:t>
-      </w:r>
-      <w:proofErr w:type="spellEnd"/>
-      <w:r>
-        <w:rPr>
-          <w:highlight w:val="yellow"/>
-        </w:rPr>
-        <w:t xml:space="preserve"> ja lopuksi </w:t>
-      </w:r>
-      <w:r>
-        <w:rPr>
-          <w:i/>
-          <w:highlight w:val="yellow"/>
-        </w:rPr>
-        <w:t xml:space="preserve">Update </w:t>
-      </w:r>
-      <w:proofErr w:type="spellStart"/>
-      <w:r>
-        <w:rPr>
-          <w:i/>
-          <w:highlight w:val="yellow"/>
-        </w:rPr>
-        <w:t>entire</w:t>
-      </w:r>
-      <w:proofErr w:type="spellEnd"/>
-      <w:r>
-        <w:rPr>
-          <w:i/>
-          <w:highlight w:val="yellow"/>
-        </w:rPr>
-        <w:t xml:space="preserve"> </w:t>
-      </w:r>
-      <w:proofErr w:type="spellStart"/>
-      <w:r>
-        <w:rPr>
-          <w:i/>
-          <w:highlight w:val="yellow"/>
-        </w:rPr>
-        <w:t>Table</w:t>
-      </w:r>
-      <w:proofErr w:type="spellEnd"/>
-      <w:r>
-        <w:rPr>
-          <w:highlight w:val="yellow"/>
-        </w:rPr>
-        <w:t xml:space="preserve">. </w:t>
-      </w:r>
-      <w:r>
-        <w:rPr>
-          <w:highlight w:val="yellow"/>
-        </w:rPr>
-        <w:t>Jos viite menee rikki</w:t>
-      </w:r>
-      <w:r>
-        <w:rPr>
-          <w:highlight w:val="yellow"/>
-        </w:rPr>
-        <w:t xml:space="preserve"> – esim. kohde </w:t>
-      </w:r>
-      <w:r>
-        <w:rPr>
-          <w:highlight w:val="yellow"/>
-        </w:rPr>
-        <w:t xml:space="preserve">poistetaan </w:t>
-      </w:r>
-      <w:r>
-        <w:rPr>
-          <w:highlight w:val="yellow"/>
-        </w:rPr>
-        <w:softHyphen/>
-      </w:r>
-      <w:r>
-        <w:rPr>
-          <w:highlight w:val="yellow"/>
-        </w:rPr>
-        <w:softHyphen/>
-        <w:t xml:space="preserve">– </w:t>
-      </w:r>
-      <w:r>
-        <w:rPr>
-          <w:highlight w:val="yellow"/>
-        </w:rPr>
-        <w:t xml:space="preserve">tekstissä näkyy </w:t>
-      </w:r>
-      <w:r>
-        <w:rPr>
-          <w:highlight w:val="yellow"/>
-        </w:rPr>
-        <w:t>lihavoituna ilmoitus</w:t>
-      </w:r>
-      <w:r>
-        <w:rPr>
-          <w:highlight w:val="yellow"/>
-        </w:rPr>
-        <w:t xml:space="preserve"> </w:t>
-      </w:r>
-      <w:r>
-        <w:rPr>
-          <w:highlight w:val="yellow"/>
-        </w:rPr>
-        <w:t>”</w:t>
-      </w:r>
-      <w:proofErr w:type="spellStart"/>
-      <w:r>
-        <w:rPr>
-          <w:highlight w:val="yellow"/>
-        </w:rPr>
-        <w:t>Error</w:t>
-      </w:r>
-      <w:proofErr w:type="spellEnd"/>
-      <w:r>
-        <w:rPr>
-          <w:highlight w:val="yellow"/>
-        </w:rPr>
-        <w:t xml:space="preserve">! </w:t>
-      </w:r>
-      <w:proofErr w:type="spellStart"/>
-      <w:r>
-        <w:rPr>
-          <w:highlight w:val="yellow"/>
-        </w:rPr>
-        <w:t>Reference</w:t>
-      </w:r>
-      <w:proofErr w:type="spellEnd"/>
-      <w:r>
-        <w:rPr>
-          <w:highlight w:val="yellow"/>
-        </w:rPr>
-        <w:t xml:space="preserve"> </w:t>
-      </w:r>
-      <w:proofErr w:type="spellStart"/>
-      <w:r>
-        <w:rPr>
-          <w:highlight w:val="yellow"/>
-        </w:rPr>
-        <w:t>source</w:t>
-      </w:r>
-      <w:proofErr w:type="spellEnd"/>
-      <w:r>
-        <w:rPr>
-          <w:highlight w:val="yellow"/>
-        </w:rPr>
-        <w:t xml:space="preserve"> </w:t>
-      </w:r>
-      <w:proofErr w:type="spellStart"/>
-      <w:r>
-        <w:rPr>
-          <w:highlight w:val="yellow"/>
-        </w:rPr>
-        <w:t>not</w:t>
-      </w:r>
-      <w:proofErr w:type="spellEnd"/>
-      <w:r>
-        <w:rPr>
-          <w:highlight w:val="yellow"/>
-        </w:rPr>
-        <w:t xml:space="preserve"> </w:t>
-      </w:r>
-      <w:proofErr w:type="spellStart"/>
-      <w:r>
-        <w:rPr>
-          <w:highlight w:val="yellow"/>
-        </w:rPr>
-        <w:t>found</w:t>
-      </w:r>
-      <w:proofErr w:type="spellEnd"/>
-      <w:r>
-        <w:rPr>
-          <w:highlight w:val="yellow"/>
-        </w:rPr>
-        <w:t>”</w:t>
-      </w:r>
-      <w:r>
-        <w:rPr>
-          <w:highlight w:val="yellow"/>
-        </w:rPr>
-        <w:t>. Tarkista ettei niitä jää tekstiisi</w:t>
-      </w:r>
-      <w:r>
-        <w:rPr>
-          <w:highlight w:val="yellow"/>
-        </w:rPr>
-        <w:t>.</w:t>
-      </w:r>
-      <w:r>
-        <w:rPr>
-          <w:highlight w:val="yellow"/>
-        </w:rPr>
-        <w:t xml:space="preserve"> </w:t>
-      </w:r>
-      <w:r>
-        <w:rPr>
-          <w:highlight w:val="yellow"/>
-        </w:rPr>
-        <w:t xml:space="preserve">MS Wordin ristiviittaus saattaa helposti </w:t>
-      </w:r>
-      <w:r>
-        <w:rPr>
-          <w:highlight w:val="yellow"/>
-        </w:rPr>
-        <w:t xml:space="preserve">rikkoutua muutenkin. Se saattaa </w:t>
-      </w:r>
-      <w:r>
-        <w:rPr>
-          <w:highlight w:val="yellow"/>
-        </w:rPr>
-        <w:t xml:space="preserve">jäädä </w:t>
-      </w:r>
-      <w:proofErr w:type="spellStart"/>
-      <w:r>
-        <w:rPr>
-          <w:highlight w:val="yellow"/>
-        </w:rPr>
-        <w:t>osoittamaaan</w:t>
-      </w:r>
-      <w:proofErr w:type="spellEnd"/>
-      <w:r>
-        <w:rPr>
-          <w:highlight w:val="yellow"/>
-        </w:rPr>
-        <w:t xml:space="preserve"> väärään lähteeseen, esimerk</w:t>
-      </w:r>
-      <w:r>
-        <w:rPr>
-          <w:highlight w:val="yellow"/>
-        </w:rPr>
-        <w:t>ik</w:t>
-      </w:r>
-      <w:r>
-        <w:rPr>
-          <w:highlight w:val="yellow"/>
-        </w:rPr>
-        <w:t xml:space="preserve">si [12] eikä [13]. Näitä ongelmia on vaikeampi havaita ja korjaaminen vaatii suurta </w:t>
-      </w:r>
-      <w:proofErr w:type="gramStart"/>
-      <w:r>
-        <w:rPr>
-          <w:highlight w:val="yellow"/>
-        </w:rPr>
-        <w:t>huolellisuutta</w:t>
-      </w:r>
-      <w:r>
-        <w:rPr>
-          <w:highlight w:val="yellow"/>
-        </w:rPr>
-        <w:t xml:space="preserve">, </w:t>
-      </w:r>
-      <w:r>
-        <w:rPr>
-          <w:highlight w:val="yellow"/>
-        </w:rPr>
-        <w:t xml:space="preserve"> viitseliäisyyttä</w:t>
-      </w:r>
-      <w:proofErr w:type="gramEnd"/>
-      <w:r>
-        <w:rPr>
-          <w:highlight w:val="yellow"/>
-        </w:rPr>
-        <w:t xml:space="preserve"> ja paljon toistoja</w:t>
-      </w:r>
-      <w:r>
-        <w:rPr>
-          <w:highlight w:val="yellow"/>
-        </w:rPr>
-        <w:t>.</w:t>
-      </w:r>
-    </w:p>
-    <w:p>
-      <w:pPr>
-        <w:pStyle w:val="Otsikko2"/>
-      </w:pPr>
-      <w:bookmarkStart w:id="12" w:name="_Toc363738161"/>
-      <w:bookmarkStart w:id="13" w:name="_Toc506665295"/>
-      <w:bookmarkEnd w:id="11"/>
-      <w:r>
-        <w:lastRenderedPageBreak/>
-        <w:t>Lähde</w:t>
-      </w:r>
-      <w:r>
-        <w:t>luettelo</w:t>
-      </w:r>
-      <w:bookmarkEnd w:id="12"/>
-      <w:bookmarkEnd w:id="13"/>
-    </w:p>
-    <w:p>
-      <w:pPr>
-        <w:keepNext/>
-      </w:pPr>
-      <w:r>
-        <w:t xml:space="preserve">Lähteestä kerrotaan </w:t>
-      </w:r>
-      <w:r>
-        <w:t>vähintään</w:t>
-      </w:r>
-      <w:r>
-        <w:t xml:space="preserve"> </w:t>
-      </w:r>
-      <w:r>
-        <w:t>t</w:t>
-      </w:r>
-      <w:r>
-        <w:t xml:space="preserve">aulukon </w:t>
-      </w:r>
-      <w:r>
-        <w:t>2</w:t>
-      </w:r>
-      <w:r>
-        <w:t xml:space="preserve"> mukaiset </w:t>
-      </w:r>
-      <w:r>
-        <w:t xml:space="preserve">tiedot </w:t>
-      </w:r>
-      <w:r>
-        <w:t>mainitussa</w:t>
-      </w:r>
-      <w:r>
-        <w:t xml:space="preserve"> </w:t>
-      </w:r>
-      <w:r>
-        <w:t>järjestyksessä pilkuin eroteltuina</w:t>
-      </w:r>
-      <w:r>
-        <w:t>, jos ne tiedetään.</w:t>
-      </w:r>
-      <w:r>
-        <w:t xml:space="preserve"> </w:t>
-      </w:r>
-    </w:p>
-    <w:p>
-      <w:pPr>
-        <w:pStyle w:val="Tablecaption"/>
-      </w:pPr>
-      <w:bookmarkStart w:id="14" w:name="_Toc411519184"/>
-      <w:r>
-        <w:t>Julkaisujen tärkeimmät</w:t>
-      </w:r>
-      <w:r>
-        <w:t xml:space="preserve"> </w:t>
-      </w:r>
-      <w:r>
-        <w:t xml:space="preserve">bibliografiset </w:t>
-      </w:r>
-      <w:r>
-        <w:t>tiedot.</w:t>
-      </w:r>
-      <w:bookmarkEnd w:id="14"/>
-    </w:p>
-    <w:tbl>
-      <w:tblPr>
-        <w:tblW w:w="6009" w:type="dxa"/>
-        <w:jc w:val="center"/>
-        <w:tblBorders>
-          <w:top w:val="single" w:sz="4" w:space="0" w:color="auto"/>
-          <w:bottom w:val="single" w:sz="4" w:space="0" w:color="auto"/>
-        </w:tblBorders>
-        <w:tblLook w:val="04A0" w:firstRow="1" w:lastRow="0" w:firstColumn="1" w:lastColumn="0" w:noHBand="0" w:noVBand="1"/>
-      </w:tblPr>
-      <w:tblGrid>
-        <w:gridCol w:w="396"/>
-        <w:gridCol w:w="2543"/>
-        <w:gridCol w:w="396"/>
-        <w:gridCol w:w="2674"/>
-      </w:tblGrid>
-      <w:tr>
-        <w:trPr>
-          <w:cantSplit/>
-          <w:trHeight w:hRule="exact" w:val="284"/>
-          <w:jc w:val="center"/>
-        </w:trPr>
-        <w:tc>
-          <w:tcPr>
-            <w:tcW w:w="396" w:type="dxa"/>
-            <w:tcBorders>
-              <w:top w:val="single" w:sz="4" w:space="0" w:color="auto"/>
-              <w:bottom w:val="double" w:sz="4" w:space="0" w:color="auto"/>
-              <w:right w:val="nil"/>
-            </w:tcBorders>
-            <w:vAlign w:val="center"/>
-          </w:tcPr>
-          <w:p>
-            <w:pPr>
-              <w:pStyle w:val="Tableheaderleft0"/>
-            </w:pPr>
-            <w:r>
-              <w:t>#</w:t>
-            </w:r>
-          </w:p>
-        </w:tc>
-        <w:tc>
-          <w:tcPr>
-            <w:tcW w:w="2543" w:type="dxa"/>
-            <w:tcBorders>
-              <w:top w:val="single" w:sz="4" w:space="0" w:color="auto"/>
-              <w:left w:val="nil"/>
-              <w:bottom w:val="double" w:sz="4" w:space="0" w:color="auto"/>
-              <w:right w:val="single" w:sz="4" w:space="0" w:color="auto"/>
-            </w:tcBorders>
-            <w:vAlign w:val="center"/>
-          </w:tcPr>
-          <w:p>
-            <w:pPr>
-              <w:pStyle w:val="Tableheaderleft0"/>
-            </w:pPr>
-            <w:r>
-              <w:t>Numeroviittaus</w:t>
-            </w:r>
-          </w:p>
-        </w:tc>
-        <w:tc>
-          <w:tcPr>
-            <w:tcW w:w="396" w:type="dxa"/>
-            <w:tcBorders>
-              <w:top w:val="single" w:sz="4" w:space="0" w:color="auto"/>
-              <w:left w:val="single" w:sz="4" w:space="0" w:color="auto"/>
-              <w:bottom w:val="double" w:sz="4" w:space="0" w:color="auto"/>
-              <w:right w:val="nil"/>
-            </w:tcBorders>
-            <w:vAlign w:val="center"/>
-          </w:tcPr>
-          <w:p>
-            <w:pPr>
-              <w:pStyle w:val="Tableheaderleft0"/>
-            </w:pPr>
-            <w:r>
-              <w:t>#</w:t>
-            </w:r>
-          </w:p>
-        </w:tc>
-        <w:tc>
-          <w:tcPr>
-            <w:tcW w:w="2674" w:type="dxa"/>
-            <w:tcBorders>
-              <w:top w:val="single" w:sz="4" w:space="0" w:color="auto"/>
-              <w:left w:val="nil"/>
-              <w:bottom w:val="double" w:sz="4" w:space="0" w:color="auto"/>
-            </w:tcBorders>
-            <w:vAlign w:val="center"/>
-          </w:tcPr>
-          <w:p>
-            <w:pPr>
-              <w:pStyle w:val="Tableheaderleft0"/>
-            </w:pPr>
-            <w:r>
-              <w:t>Nimi-vuosiviittaus</w:t>
-            </w:r>
-          </w:p>
-        </w:tc>
-      </w:tr>
-      <w:tr>
-        <w:trPr>
-          <w:cantSplit/>
-          <w:trHeight w:hRule="exact" w:val="284"/>
-          <w:jc w:val="center"/>
-        </w:trPr>
-        <w:tc>
-          <w:tcPr>
-            <w:tcW w:w="396" w:type="dxa"/>
-            <w:tcBorders>
-              <w:top w:val="double" w:sz="4" w:space="0" w:color="auto"/>
-              <w:right w:val="nil"/>
-            </w:tcBorders>
-            <w:vAlign w:val="center"/>
-          </w:tcPr>
-          <w:p>
-            <w:pPr>
-              <w:pStyle w:val="Tablecelltext"/>
-            </w:pPr>
-            <w:r>
-              <w:t>1.</w:t>
-            </w:r>
-          </w:p>
-        </w:tc>
-        <w:tc>
-          <w:tcPr>
-            <w:tcW w:w="2543" w:type="dxa"/>
-            <w:tcBorders>
-              <w:top w:val="double" w:sz="4" w:space="0" w:color="auto"/>
-              <w:left w:val="nil"/>
-              <w:right w:val="single" w:sz="4" w:space="0" w:color="auto"/>
-            </w:tcBorders>
-            <w:vAlign w:val="center"/>
-          </w:tcPr>
-          <w:p>
-            <w:pPr>
-              <w:pStyle w:val="Tablecelltext"/>
-            </w:pPr>
-            <w:r>
-              <w:t>tekijät,</w:t>
-            </w:r>
-          </w:p>
-        </w:tc>
-        <w:tc>
-          <w:tcPr>
-            <w:tcW w:w="396" w:type="dxa"/>
-            <w:tcBorders>
-              <w:top w:val="double" w:sz="4" w:space="0" w:color="auto"/>
-              <w:left w:val="single" w:sz="4" w:space="0" w:color="auto"/>
-              <w:right w:val="nil"/>
-            </w:tcBorders>
-            <w:vAlign w:val="center"/>
-          </w:tcPr>
-          <w:p>
-            <w:pPr>
-              <w:pStyle w:val="Tablecelltext"/>
-            </w:pPr>
-            <w:r>
-              <w:t>1.</w:t>
-            </w:r>
-          </w:p>
-        </w:tc>
-        <w:tc>
-          <w:tcPr>
-            <w:tcW w:w="2674" w:type="dxa"/>
-            <w:tcBorders>
-              <w:top w:val="double" w:sz="4" w:space="0" w:color="auto"/>
-              <w:left w:val="nil"/>
-            </w:tcBorders>
-            <w:vAlign w:val="center"/>
-          </w:tcPr>
-          <w:p>
-            <w:pPr>
-              <w:pStyle w:val="Tablecelltext"/>
-            </w:pPr>
-            <w:r>
-              <w:t>tekijät,</w:t>
-            </w:r>
-          </w:p>
-        </w:tc>
-      </w:tr>
-      <w:tr>
-        <w:trPr>
-          <w:cantSplit/>
-          <w:trHeight w:hRule="exact" w:val="284"/>
-          <w:jc w:val="center"/>
-        </w:trPr>
-        <w:tc>
-          <w:tcPr>
-            <w:tcW w:w="396" w:type="dxa"/>
-            <w:tcBorders>
-              <w:right w:val="nil"/>
-            </w:tcBorders>
-            <w:vAlign w:val="center"/>
-          </w:tcPr>
-          <w:p>
-            <w:pPr>
-              <w:pStyle w:val="Tablecelltext"/>
-            </w:pPr>
-          </w:p>
-        </w:tc>
-        <w:tc>
-          <w:tcPr>
-            <w:tcW w:w="2543" w:type="dxa"/>
-            <w:tcBorders>
-              <w:left w:val="nil"/>
-              <w:right w:val="single" w:sz="4" w:space="0" w:color="auto"/>
-            </w:tcBorders>
-            <w:vAlign w:val="center"/>
-          </w:tcPr>
-          <w:p>
-            <w:pPr>
-              <w:pStyle w:val="Tablecelltext"/>
-            </w:pPr>
-          </w:p>
-        </w:tc>
-        <w:tc>
-          <w:tcPr>
-            <w:tcW w:w="396" w:type="dxa"/>
-            <w:tcBorders>
-              <w:left w:val="single" w:sz="4" w:space="0" w:color="auto"/>
-              <w:right w:val="nil"/>
-            </w:tcBorders>
-            <w:vAlign w:val="center"/>
-          </w:tcPr>
-          <w:p>
-            <w:pPr>
-              <w:pStyle w:val="Tablecelltext"/>
-            </w:pPr>
-            <w:r>
-              <w:t>2.</w:t>
-            </w:r>
-          </w:p>
-        </w:tc>
-        <w:tc>
-          <w:tcPr>
-            <w:tcW w:w="2674" w:type="dxa"/>
-            <w:tcBorders>
-              <w:left w:val="nil"/>
-            </w:tcBorders>
-            <w:vAlign w:val="center"/>
-          </w:tcPr>
-          <w:p>
-            <w:pPr>
-              <w:pStyle w:val="Tablecelltext"/>
-            </w:pPr>
-            <w:r>
-              <w:t>(julkaisuaika suluissa)</w:t>
-            </w:r>
-          </w:p>
-        </w:tc>
-      </w:tr>
-      <w:tr>
-        <w:trPr>
-          <w:cantSplit/>
-          <w:trHeight w:hRule="exact" w:val="284"/>
-          <w:jc w:val="center"/>
-        </w:trPr>
-        <w:tc>
-          <w:tcPr>
-            <w:tcW w:w="396" w:type="dxa"/>
-            <w:tcBorders>
-              <w:right w:val="nil"/>
-            </w:tcBorders>
-            <w:vAlign w:val="center"/>
-          </w:tcPr>
-          <w:p>
-            <w:pPr>
-              <w:pStyle w:val="Tablecelltext"/>
-            </w:pPr>
-            <w:r>
-              <w:t>2.</w:t>
-            </w:r>
-          </w:p>
-        </w:tc>
-        <w:tc>
-          <w:tcPr>
-            <w:tcW w:w="2543" w:type="dxa"/>
-            <w:tcBorders>
-              <w:left w:val="nil"/>
-              <w:right w:val="single" w:sz="4" w:space="0" w:color="auto"/>
-            </w:tcBorders>
-            <w:vAlign w:val="center"/>
-          </w:tcPr>
-          <w:p>
-            <w:pPr>
-              <w:pStyle w:val="Tablecelltext"/>
-            </w:pPr>
-            <w:r>
-              <w:t>otsikko,</w:t>
-            </w:r>
-          </w:p>
-        </w:tc>
-        <w:tc>
-          <w:tcPr>
-            <w:tcW w:w="396" w:type="dxa"/>
-            <w:tcBorders>
-              <w:left w:val="single" w:sz="4" w:space="0" w:color="auto"/>
-              <w:right w:val="nil"/>
-            </w:tcBorders>
-            <w:vAlign w:val="center"/>
-          </w:tcPr>
-          <w:p>
-            <w:pPr>
-              <w:pStyle w:val="Tablecelltext"/>
-            </w:pPr>
-            <w:r>
-              <w:t>3</w:t>
-            </w:r>
-            <w:r>
-              <w:t>.</w:t>
-            </w:r>
-          </w:p>
-        </w:tc>
-        <w:tc>
-          <w:tcPr>
-            <w:tcW w:w="2674" w:type="dxa"/>
-            <w:tcBorders>
-              <w:left w:val="nil"/>
-            </w:tcBorders>
-            <w:vAlign w:val="center"/>
-          </w:tcPr>
-          <w:p>
-            <w:pPr>
-              <w:pStyle w:val="Tablecelltext"/>
-            </w:pPr>
-            <w:r>
-              <w:t>otsikko,</w:t>
-            </w:r>
-          </w:p>
-        </w:tc>
-      </w:tr>
-      <w:tr>
-        <w:trPr>
-          <w:cantSplit/>
-          <w:trHeight w:hRule="exact" w:val="284"/>
-          <w:jc w:val="center"/>
-        </w:trPr>
-        <w:tc>
-          <w:tcPr>
-            <w:tcW w:w="396" w:type="dxa"/>
-            <w:tcBorders>
-              <w:right w:val="nil"/>
-            </w:tcBorders>
-            <w:vAlign w:val="center"/>
-          </w:tcPr>
-          <w:p>
-            <w:pPr>
-              <w:pStyle w:val="Tablecelltext"/>
-            </w:pPr>
-            <w:r>
-              <w:t>3.</w:t>
-            </w:r>
-          </w:p>
-        </w:tc>
-        <w:tc>
-          <w:tcPr>
-            <w:tcW w:w="2543" w:type="dxa"/>
-            <w:tcBorders>
-              <w:left w:val="nil"/>
-              <w:right w:val="single" w:sz="4" w:space="0" w:color="auto"/>
-            </w:tcBorders>
-            <w:vAlign w:val="center"/>
-          </w:tcPr>
-          <w:p>
-            <w:pPr>
-              <w:pStyle w:val="Tablecelltext"/>
-            </w:pPr>
-            <w:r>
-              <w:t>julkaisija,</w:t>
-            </w:r>
-          </w:p>
-        </w:tc>
-        <w:tc>
-          <w:tcPr>
-            <w:tcW w:w="396" w:type="dxa"/>
-            <w:tcBorders>
-              <w:left w:val="single" w:sz="4" w:space="0" w:color="auto"/>
-              <w:right w:val="nil"/>
-            </w:tcBorders>
-            <w:vAlign w:val="center"/>
-          </w:tcPr>
-          <w:p>
-            <w:pPr>
-              <w:pStyle w:val="Tablecelltext"/>
-            </w:pPr>
-            <w:r>
-              <w:t>4</w:t>
-            </w:r>
-            <w:r>
-              <w:t>.</w:t>
-            </w:r>
-          </w:p>
-        </w:tc>
-        <w:tc>
-          <w:tcPr>
-            <w:tcW w:w="2674" w:type="dxa"/>
-            <w:tcBorders>
-              <w:left w:val="nil"/>
-            </w:tcBorders>
-            <w:vAlign w:val="center"/>
-          </w:tcPr>
-          <w:p>
-            <w:pPr>
-              <w:pStyle w:val="Tablecelltext"/>
-            </w:pPr>
-            <w:r>
-              <w:t>julkaisija,</w:t>
-            </w:r>
-          </w:p>
-        </w:tc>
-      </w:tr>
-      <w:tr>
-        <w:trPr>
-          <w:cantSplit/>
-          <w:trHeight w:hRule="exact" w:val="284"/>
-          <w:jc w:val="center"/>
-        </w:trPr>
-        <w:tc>
-          <w:tcPr>
-            <w:tcW w:w="396" w:type="dxa"/>
-            <w:tcBorders>
-              <w:right w:val="nil"/>
-            </w:tcBorders>
-            <w:vAlign w:val="center"/>
-          </w:tcPr>
-          <w:p>
-            <w:pPr>
-              <w:pStyle w:val="Tablecelltext"/>
-            </w:pPr>
-            <w:r>
-              <w:t>4.</w:t>
-            </w:r>
-          </w:p>
-        </w:tc>
-        <w:tc>
-          <w:tcPr>
-            <w:tcW w:w="2543" w:type="dxa"/>
-            <w:tcBorders>
-              <w:left w:val="nil"/>
-              <w:right w:val="single" w:sz="4" w:space="0" w:color="auto"/>
-            </w:tcBorders>
-            <w:vAlign w:val="center"/>
-          </w:tcPr>
-          <w:p>
-            <w:pPr>
-              <w:pStyle w:val="Tablecelltext"/>
-            </w:pPr>
-            <w:r>
-              <w:t>julkaisuaika,</w:t>
-            </w:r>
-          </w:p>
-        </w:tc>
-        <w:tc>
-          <w:tcPr>
-            <w:tcW w:w="396" w:type="dxa"/>
-            <w:tcBorders>
-              <w:left w:val="single" w:sz="4" w:space="0" w:color="auto"/>
-              <w:right w:val="nil"/>
-            </w:tcBorders>
-            <w:vAlign w:val="center"/>
-          </w:tcPr>
-          <w:p>
-            <w:pPr>
-              <w:pStyle w:val="Tablecelltext"/>
-            </w:pPr>
-          </w:p>
-        </w:tc>
-        <w:tc>
-          <w:tcPr>
-            <w:tcW w:w="2674" w:type="dxa"/>
-            <w:tcBorders>
-              <w:left w:val="nil"/>
-            </w:tcBorders>
-            <w:vAlign w:val="center"/>
-          </w:tcPr>
-          <w:p>
-            <w:pPr>
-              <w:pStyle w:val="Tablecelltext"/>
-            </w:pPr>
-          </w:p>
-        </w:tc>
-      </w:tr>
-      <w:tr>
-        <w:trPr>
-          <w:cantSplit/>
-          <w:trHeight w:hRule="exact" w:val="284"/>
-          <w:jc w:val="center"/>
-        </w:trPr>
-        <w:tc>
-          <w:tcPr>
-            <w:tcW w:w="396" w:type="dxa"/>
-            <w:tcBorders>
-              <w:right w:val="nil"/>
-            </w:tcBorders>
-            <w:vAlign w:val="center"/>
-          </w:tcPr>
-          <w:p>
-            <w:pPr>
-              <w:pStyle w:val="Tablecelltext"/>
-            </w:pPr>
-            <w:r>
-              <w:t>5.</w:t>
-            </w:r>
-          </w:p>
-        </w:tc>
-        <w:tc>
-          <w:tcPr>
-            <w:tcW w:w="2543" w:type="dxa"/>
-            <w:tcBorders>
-              <w:left w:val="nil"/>
-              <w:right w:val="single" w:sz="4" w:space="0" w:color="auto"/>
-            </w:tcBorders>
-            <w:vAlign w:val="center"/>
-          </w:tcPr>
-          <w:p>
-            <w:pPr>
-              <w:pStyle w:val="Tablecelltext"/>
-            </w:pPr>
-            <w:r>
-              <w:t>sivut,</w:t>
-            </w:r>
-          </w:p>
-        </w:tc>
-        <w:tc>
-          <w:tcPr>
-            <w:tcW w:w="396" w:type="dxa"/>
-            <w:tcBorders>
-              <w:left w:val="single" w:sz="4" w:space="0" w:color="auto"/>
-              <w:right w:val="nil"/>
-            </w:tcBorders>
-            <w:vAlign w:val="center"/>
-          </w:tcPr>
-          <w:p>
-            <w:pPr>
-              <w:pStyle w:val="Tablecelltext"/>
-            </w:pPr>
-            <w:r>
-              <w:t>5.</w:t>
-            </w:r>
-          </w:p>
-        </w:tc>
-        <w:tc>
-          <w:tcPr>
-            <w:tcW w:w="2674" w:type="dxa"/>
-            <w:tcBorders>
-              <w:left w:val="nil"/>
-            </w:tcBorders>
-            <w:vAlign w:val="center"/>
-          </w:tcPr>
-          <w:p>
-            <w:pPr>
-              <w:pStyle w:val="Tablecelltext"/>
-            </w:pPr>
-            <w:r>
-              <w:t>sivut,</w:t>
-            </w:r>
-          </w:p>
-        </w:tc>
-      </w:tr>
-      <w:tr>
-        <w:trPr>
-          <w:cantSplit/>
-          <w:trHeight w:hRule="exact" w:val="284"/>
-          <w:jc w:val="center"/>
-        </w:trPr>
-        <w:tc>
-          <w:tcPr>
-            <w:tcW w:w="396" w:type="dxa"/>
-            <w:tcBorders>
-              <w:bottom w:val="single" w:sz="4" w:space="0" w:color="auto"/>
-              <w:right w:val="nil"/>
-            </w:tcBorders>
-            <w:vAlign w:val="center"/>
-          </w:tcPr>
-          <w:p>
-            <w:pPr>
-              <w:pStyle w:val="Tablecelltext"/>
-            </w:pPr>
-            <w:r>
-              <w:t>6.</w:t>
-            </w:r>
-          </w:p>
-        </w:tc>
-        <w:tc>
-          <w:tcPr>
-            <w:tcW w:w="2543" w:type="dxa"/>
-            <w:tcBorders>
-              <w:left w:val="nil"/>
-              <w:bottom w:val="single" w:sz="4" w:space="0" w:color="auto"/>
-              <w:right w:val="single" w:sz="4" w:space="0" w:color="auto"/>
-            </w:tcBorders>
-            <w:vAlign w:val="center"/>
-          </w:tcPr>
-          <w:p>
-            <w:pPr>
-              <w:pStyle w:val="Tablecelltext"/>
-            </w:pPr>
-            <w:r>
-              <w:t>verkko-osoite, jos on</w:t>
-            </w:r>
-          </w:p>
-        </w:tc>
-        <w:tc>
-          <w:tcPr>
-            <w:tcW w:w="396" w:type="dxa"/>
-            <w:tcBorders>
-              <w:left w:val="single" w:sz="4" w:space="0" w:color="auto"/>
-              <w:bottom w:val="single" w:sz="4" w:space="0" w:color="auto"/>
-              <w:right w:val="nil"/>
-            </w:tcBorders>
-            <w:vAlign w:val="center"/>
-          </w:tcPr>
-          <w:p>
-            <w:pPr>
-              <w:pStyle w:val="Tablecelltext"/>
-            </w:pPr>
-            <w:r>
-              <w:t>6.</w:t>
-            </w:r>
-          </w:p>
-        </w:tc>
-        <w:tc>
-          <w:tcPr>
-            <w:tcW w:w="2674" w:type="dxa"/>
-            <w:tcBorders>
-              <w:left w:val="nil"/>
-              <w:bottom w:val="single" w:sz="4" w:space="0" w:color="auto"/>
-            </w:tcBorders>
-            <w:vAlign w:val="center"/>
-          </w:tcPr>
-          <w:p>
-            <w:pPr>
-              <w:pStyle w:val="Tablecelltext"/>
-            </w:pPr>
-            <w:r>
-              <w:t>verkko-osoite, jos on</w:t>
-            </w:r>
-          </w:p>
-        </w:tc>
-      </w:tr>
-    </w:tbl>
-    <w:p/>
-    <w:p>
-      <w:r>
-        <w:t>Tässä on e</w:t>
-      </w:r>
-      <w:r>
-        <w:t>simerk</w:t>
-      </w:r>
-      <w:r>
-        <w:t xml:space="preserve">kinä </w:t>
-      </w:r>
-      <w:r>
-        <w:t xml:space="preserve">viittaus lehtiartikkeliin </w:t>
-      </w:r>
-      <w:r>
-        <w:t>molemmilla</w:t>
-      </w:r>
-      <w:r>
-        <w:t xml:space="preserve"> </w:t>
-      </w:r>
-      <w:r>
-        <w:t>tav</w:t>
-      </w:r>
-      <w:r>
-        <w:t>oi</w:t>
-      </w:r>
-      <w:r>
-        <w:t>lla</w:t>
-      </w:r>
-      <w:r>
-        <w:t>.</w:t>
-      </w:r>
-    </w:p>
-    <w:p>
-      <w:pPr>
-        <w:pStyle w:val="Indentedcitation"/>
-        <w:ind w:left="1300" w:hanging="960"/>
-        <w:rPr>
-          <w:lang w:val="en-US"/>
-        </w:rPr>
-      </w:pPr>
-      <w:r>
-        <w:rPr>
-          <w:lang w:val="en-US"/>
-        </w:rPr>
-        <w:t>[1</w:t>
-      </w:r>
-      <w:r>
-        <w:rPr>
-          <w:lang w:val="en-US"/>
-        </w:rPr>
-        <w:t>00</w:t>
-      </w:r>
-      <w:r>
-        <w:rPr>
-          <w:lang w:val="en-US"/>
-        </w:rPr>
-        <w:t>]</w:t>
-      </w:r>
-      <w:r>
-        <w:rPr>
-          <w:lang w:val="en-US"/>
-        </w:rPr>
-        <w:tab/>
-      </w:r>
-      <w:r>
-        <w:rPr>
-          <w:lang w:val="en-US"/>
-        </w:rPr>
-        <w:t xml:space="preserve">K. </w:t>
-      </w:r>
-      <w:proofErr w:type="spellStart"/>
-      <w:r>
-        <w:rPr>
-          <w:lang w:val="en-US"/>
-        </w:rPr>
-        <w:t>Keutzer</w:t>
-      </w:r>
-      <w:proofErr w:type="spellEnd"/>
-      <w:r>
-        <w:rPr>
-          <w:lang w:val="en-US"/>
-        </w:rPr>
-        <w:t xml:space="preserve">, A.R. Newton, J.M. </w:t>
-      </w:r>
-      <w:proofErr w:type="spellStart"/>
-      <w:r>
-        <w:rPr>
-          <w:lang w:val="en-US"/>
-        </w:rPr>
-        <w:t>Rabaey</w:t>
-      </w:r>
-      <w:proofErr w:type="spellEnd"/>
-      <w:r>
-        <w:rPr>
-          <w:lang w:val="en-US"/>
-        </w:rPr>
-        <w:t xml:space="preserve">, A. </w:t>
-      </w:r>
-      <w:proofErr w:type="spellStart"/>
-      <w:r>
-        <w:rPr>
-          <w:lang w:val="en-US"/>
-        </w:rPr>
-        <w:t>Sangiovanni-Vincentelli</w:t>
-      </w:r>
-      <w:proofErr w:type="spellEnd"/>
-      <w:r>
-        <w:rPr>
-          <w:lang w:val="en-US"/>
-        </w:rPr>
-        <w:t>, System-level design: ortho</w:t>
-      </w:r>
-      <w:r>
-        <w:rPr>
-          <w:lang w:val="en-US"/>
-        </w:rPr>
-        <w:softHyphen/>
-      </w:r>
-      <w:r>
-        <w:rPr>
-          <w:lang w:val="en-US"/>
-        </w:rPr>
-        <w:t xml:space="preserve">gonalization of concerns and platform-based design, </w:t>
-      </w:r>
-      <w:r>
-        <w:rPr>
-          <w:iCs/>
-          <w:lang w:val="en-US"/>
-        </w:rPr>
-        <w:t>IEEE Transactions on Computer-Aided Design of Integrated Circuits and Systems,</w:t>
-      </w:r>
-      <w:r>
-        <w:rPr>
-          <w:lang w:val="en-US"/>
-        </w:rPr>
-        <w:t xml:space="preserve"> vol.19, no.12, Dec 2000, </w:t>
-      </w:r>
-      <w:r>
-        <w:rPr>
-          <w:lang w:val="en-US"/>
-        </w:rPr>
-        <w:t>s</w:t>
-      </w:r>
-      <w:r>
-        <w:rPr>
-          <w:lang w:val="en-US"/>
-        </w:rPr>
-        <w:t>.1523</w:t>
-      </w:r>
-      <w:r>
-        <w:rPr>
-          <w:lang w:val="en-US"/>
-        </w:rPr>
-        <w:t>‒</w:t>
-      </w:r>
-      <w:r>
-        <w:rPr>
-          <w:lang w:val="en-US"/>
-        </w:rPr>
-        <w:t>1543.</w:t>
-      </w:r>
-    </w:p>
-    <w:p>
-      <w:pPr>
-        <w:pStyle w:val="Indentedcitation"/>
-        <w:rPr>
-          <w:lang w:val="en-US"/>
-        </w:rPr>
-      </w:pPr>
-    </w:p>
-    <w:p>
-      <w:pPr>
-        <w:pStyle w:val="Indentedcitation"/>
-      </w:pPr>
-      <w:proofErr w:type="spellStart"/>
-      <w:r>
-        <w:rPr>
-          <w:lang w:val="en-US"/>
-        </w:rPr>
-        <w:t>K</w:t>
-      </w:r>
-      <w:r>
-        <w:rPr>
-          <w:lang w:val="en-US"/>
-        </w:rPr>
-        <w:t>eutzer</w:t>
-      </w:r>
-      <w:proofErr w:type="spellEnd"/>
-      <w:r>
-        <w:rPr>
-          <w:lang w:val="en-US"/>
-        </w:rPr>
-        <w:t xml:space="preserve">, K., Newton, A.R., </w:t>
-      </w:r>
-      <w:proofErr w:type="spellStart"/>
-      <w:r>
-        <w:rPr>
-          <w:lang w:val="en-US"/>
-        </w:rPr>
-        <w:t>Rabaey</w:t>
-      </w:r>
-      <w:proofErr w:type="spellEnd"/>
-      <w:r>
-        <w:rPr>
-          <w:lang w:val="en-US"/>
-        </w:rPr>
-        <w:t xml:space="preserve">, J.M. &amp; </w:t>
-      </w:r>
-      <w:proofErr w:type="spellStart"/>
-      <w:r>
-        <w:rPr>
-          <w:lang w:val="en-US"/>
-        </w:rPr>
-        <w:t>Sangiovanni-Vincentelli</w:t>
-      </w:r>
-      <w:proofErr w:type="spellEnd"/>
-      <w:r>
-        <w:rPr>
-          <w:lang w:val="en-US"/>
-        </w:rPr>
-        <w:t xml:space="preserve"> A. </w:t>
-      </w:r>
-      <w:r>
-        <w:rPr>
-          <w:lang w:val="en-US"/>
-        </w:rPr>
-        <w:t>(</w:t>
-      </w:r>
-      <w:r>
-        <w:rPr>
-          <w:lang w:val="en-US"/>
-        </w:rPr>
-        <w:t>2000</w:t>
-      </w:r>
-      <w:r>
-        <w:rPr>
-          <w:lang w:val="en-US"/>
-        </w:rPr>
-        <w:t>)</w:t>
-      </w:r>
-      <w:r>
-        <w:rPr>
-          <w:lang w:val="en-US"/>
-        </w:rPr>
-        <w:t xml:space="preserve">. System-level design: orthogonalization of concerns and platform-based design. IEEE Transactions on Computer-Aided Design of Integrated Circuits and Systems. </w:t>
-      </w:r>
-      <w:r>
-        <w:t>Vol.19(12), s.152</w:t>
-      </w:r>
-      <w:r>
-        <w:t>3‒1543.</w:t>
-      </w:r>
-    </w:p>
-    <w:p>
-      <w:pPr>
-        <w:pStyle w:val="Indentedcitation"/>
-      </w:pPr>
-    </w:p>
-    <w:p>
-      <w:r>
-        <w:t>Opinnäytteissä lähdeluettelo kannattaa</w:t>
-      </w:r>
-      <w:r>
-        <w:t xml:space="preserve"> </w:t>
-      </w:r>
-      <w:r>
-        <w:t xml:space="preserve">järjestää </w:t>
-      </w:r>
-      <w:r>
-        <w:t>aakkos</w:t>
-      </w:r>
-      <w:r>
-        <w:t>järjestykseen</w:t>
-      </w:r>
-      <w:r>
-        <w:t xml:space="preserve"> ensimmäisen kirjoittajan </w:t>
-      </w:r>
-      <w:r>
-        <w:t>sukunimen perusteella</w:t>
-      </w:r>
-      <w:r>
-        <w:rPr>
-          <w:highlight w:val="yellow"/>
-        </w:rPr>
-        <w:t xml:space="preserve">. </w:t>
-      </w:r>
-      <w:r>
-        <w:rPr>
-          <w:highlight w:val="yellow"/>
-        </w:rPr>
-        <w:t xml:space="preserve">Tässä pohjassa lähdeluetteloa varten on tekstityyli </w:t>
-      </w:r>
-      <w:proofErr w:type="spellStart"/>
-      <w:r>
-        <w:rPr>
-          <w:i/>
-          <w:highlight w:val="yellow"/>
-        </w:rPr>
-        <w:t>BibItem</w:t>
-      </w:r>
-      <w:proofErr w:type="spellEnd"/>
-      <w:r>
-        <w:rPr>
-          <w:highlight w:val="yellow"/>
-        </w:rPr>
-        <w:t>.</w:t>
-      </w:r>
-    </w:p>
-    <w:p>
-      <w:pPr>
-        <w:pStyle w:val="Otsikko1"/>
-      </w:pPr>
-      <w:bookmarkStart w:id="15" w:name="_Toc506665296"/>
-      <w:r>
-        <w:lastRenderedPageBreak/>
-        <w:t>Yhteenveto</w:t>
-      </w:r>
-      <w:bookmarkEnd w:id="15"/>
-    </w:p>
-    <w:p>
-      <w:r>
-        <w:t xml:space="preserve">Ohjeilla </w:t>
-      </w:r>
-      <w:r>
-        <w:t>pyritään</w:t>
-      </w:r>
-      <w:r>
-        <w:t xml:space="preserve"> </w:t>
-      </w:r>
-      <w:r>
-        <w:t xml:space="preserve">mahdollisimman selkeään ja täsmälliseen tekstiin, joka on </w:t>
-      </w:r>
-      <w:r>
-        <w:t>tärkeää</w:t>
-      </w:r>
-      <w:r>
-        <w:t xml:space="preserve"> </w:t>
-      </w:r>
-      <w:r>
-        <w:t>kaikissa kirjallisissa raporteissa</w:t>
-      </w:r>
-      <w:r>
-        <w:t>.</w:t>
-      </w:r>
-      <w:r>
-        <w:t xml:space="preserve"> Tämän dokumenttipohjan ja vastaavan </w:t>
-      </w:r>
-      <w:proofErr w:type="spellStart"/>
-      <w:r>
-        <w:t>LaTeX</w:t>
-      </w:r>
-      <w:proofErr w:type="spellEnd"/>
-      <w:r>
-        <w:t>-pohjan avulla töillä on yhtenäinen ja selkeä ulkoasu.</w:t>
-      </w:r>
-    </w:p>
-    <w:p>
-      <w:r>
-        <w:t xml:space="preserve">Jokaisella kirjoituksella </w:t>
-      </w:r>
-      <w:r>
-        <w:t xml:space="preserve">ja esityksellä </w:t>
-      </w:r>
-      <w:r>
-        <w:t>pitää olla yhteenveto. Tätä</w:t>
-      </w:r>
-      <w:r>
-        <w:t xml:space="preserve"> asiaa korostetaan lisäämällä sellainen tähänkin pohjaan, vaikkakin lyhyenä ja hieman keinotekoisesti.</w:t>
-      </w:r>
-      <w:r>
-        <w:t xml:space="preserve"> Tiivis yhteenvetotaulukko autta</w:t>
-      </w:r>
-      <w:r>
-        <w:t>a kertaamaan tärkeimmät kohdat.</w:t>
-      </w:r>
-    </w:p>
-    <w:p>
-      <w:pPr>
         <w:pStyle w:val="Otsikko1"/>
         <w:numPr>
           <w:ilvl w:val="0"/>
@@ -4499,7 +3065,7 @@
         </w:numPr>
         <w:ind w:left="567" w:hanging="567"/>
       </w:pPr>
-      <w:bookmarkStart w:id="16" w:name="_Toc506665297"/>
+      <w:bookmarkStart w:id="9" w:name="_Toc506665297"/>
       <w:r>
         <w:lastRenderedPageBreak/>
         <w:t>Läh</w:t>
@@ -4507,7 +3073,7 @@
       <w:r>
         <w:t>teet</w:t>
       </w:r>
-      <w:bookmarkEnd w:id="16"/>
+      <w:bookmarkEnd w:id="9"/>
     </w:p>
     <w:p>
       <w:pPr>
@@ -4516,8 +3082,8 @@
           <w:lang w:val="fi-FI"/>
         </w:rPr>
       </w:pPr>
-      <w:bookmarkStart w:id="17" w:name="_Ref381024245"/>
-      <w:bookmarkStart w:id="18" w:name="_Ref391557919"/>
+      <w:bookmarkStart w:id="10" w:name="_Ref381024245"/>
+      <w:bookmarkStart w:id="11" w:name="_Ref391557919"/>
       <w:r>
         <w:rPr>
           <w:lang w:val="fi-FI"/>
@@ -4566,8 +3132,8 @@
         </w:rPr>
         <w:t>Saatavissa: https://www.tut.fi/pop &gt; Opiskelu &gt; Diplomityö &gt; Diplomityöohje</w:t>
       </w:r>
-      <w:bookmarkEnd w:id="17"/>
-      <w:bookmarkEnd w:id="18"/>
+      <w:bookmarkEnd w:id="10"/>
+      <w:bookmarkEnd w:id="11"/>
     </w:p>
     <w:p>
       <w:pPr>
@@ -4591,7 +3157,7 @@
       <w:r>
         <w:t xml:space="preserve">Valittu puhelin OnePlus X. </w:t>
       </w:r>
-      <w:hyperlink r:id="rId15" w:history="1">
+      <w:hyperlink r:id="rId19" w:history="1">
         <w:r>
           <w:rPr>
             <w:rStyle w:val="Hyperlinkki"/>
@@ -4704,7 +3270,7 @@
       <w:r>
         <w:t xml:space="preserve"> päälle. Android Studio löytyy Windowsille, Macille ja Linuxille. </w:t>
       </w:r>
-      <w:hyperlink r:id="rId16" w:anchor="downloads" w:history="1">
+      <w:hyperlink r:id="rId20" w:anchor="downloads" w:history="1">
         <w:r>
           <w:rPr>
             <w:rStyle w:val="Hyperlinkki"/>
@@ -4762,7 +3328,7 @@
       <w:r>
         <w:t xml:space="preserve">. </w:t>
       </w:r>
-      <w:hyperlink r:id="rId17" w:history="1">
+      <w:hyperlink r:id="rId21" w:history="1">
         <w:r>
           <w:rPr>
             <w:rStyle w:val="Hyperlinkki"/>
@@ -4803,7 +3369,7 @@
     <w:p/>
     <w:p/>
     <w:sectPr>
-      <w:headerReference w:type="default" r:id="rId18"/>
+      <w:headerReference w:type="default" r:id="rId22"/>
       <w:pgSz w:w="11906" w:h="16838" w:code="9"/>
       <w:pgMar w:top="1418" w:right="1134" w:bottom="1418" w:left="2268" w:header="709" w:footer="709" w:gutter="0"/>
       <w:pgNumType w:start="1"/>
@@ -4998,7 +3564,7 @@
           <w:rPr>
             <w:noProof/>
           </w:rPr>
-          <w:t>3</w:t>
+          <w:t>8</w:t>
         </w:r>
         <w:r>
           <w:rPr>
@@ -5035,7 +3601,7 @@
         <v:path o:extrusionok="f" gradientshapeok="t" o:connecttype="rect"/>
         <o:lock v:ext="edit" aspectratio="t"/>
       </v:shapetype>
-      <v:shape id="_x0000_i1041" type="#_x0000_t75" alt="\mathbb{R}" style="width:10.5pt;height:10.5pt;visibility:visible" o:bullet="t">
+      <v:shape id="_x0000_i1068" type="#_x0000_t75" alt="\mathbb{R}" style="width:10.5pt;height:10.5pt;visibility:visible" o:bullet="t">
         <v:imagedata r:id="rId1" o:title="mathbb{R}"/>
       </v:shape>
     </w:pict>
@@ -10068,7 +8634,7 @@
 </file>
 
 <file path=customXml/itemProps1.xml><?xml version="1.0" encoding="utf-8"?>
-<ds:datastoreItem xmlns:ds="http://schemas.openxmlformats.org/officeDocument/2006/customXml" ds:itemID="{F5E08BE4-544E-4579-8995-D45906F9835C}">
+<ds:datastoreItem xmlns:ds="http://schemas.openxmlformats.org/officeDocument/2006/customXml" ds:itemID="{B1660541-B759-4501-9BB2-2D0A10967002}">
   <ds:schemaRefs>
     <ds:schemaRef ds:uri="http://schemas.openxmlformats.org/officeDocument/2006/bibliography"/>
   </ds:schemaRefs>

</xml_diff>